<commit_message>
added results in excel
</commit_message>
<xml_diff>
--- a/docs/paper.docx
+++ b/docs/paper.docx
@@ -14,7 +14,15 @@
           <w:bCs/>
           <w14:ligatures w14:val="standard"/>
         </w:rPr>
-        <w:t>Plan</w:t>
+        <w:t>Augmented Population Based Training</w:t>
+      </w:r>
+      <w:r>
+        <w:rPr>
+          <w:bCs/>
+          <w:vertAlign w:val="superscript"/>
+          <w14:ligatures w14:val="standard"/>
+        </w:rPr>
+        <w:t>∗</w:t>
       </w:r>
     </w:p>
     <w:p>
@@ -29,7 +37,7 @@
           <w:bCs/>
           <w14:ligatures w14:val="standard"/>
         </w:rPr>
-        <w:t>Term Paper Plan</w:t>
+        <w:t>Term Paper</w:t>
       </w:r>
     </w:p>
     <w:p>
@@ -75,6 +83,13 @@
       </w:r>
       <w:r>
         <w:rPr>
+          <w:vertAlign w:val="superscript"/>
+          <w14:ligatures w14:val="standard"/>
+        </w:rPr>
+        <w:t>†</w:t>
+      </w:r>
+      <w:r>
+        <w:rPr>
           <w14:ligatures w14:val="standard"/>
         </w:rPr>
         <w:br/>
@@ -2267,27 +2282,7 @@
           <w:lang w:eastAsia="it-IT"/>
           <w14:ligatures w14:val="standard"/>
         </w:rPr>
-        <w:t xml:space="preserve"> done by </w:t>
-      </w:r>
-      <w:proofErr w:type="spellStart"/>
-      <w:r>
-        <w:rPr>
-          <w:sz w:val="19"/>
-          <w:szCs w:val="19"/>
-          <w:lang w:eastAsia="it-IT"/>
-          <w14:ligatures w14:val="standard"/>
-        </w:rPr>
-        <w:t>Bergstra</w:t>
-      </w:r>
-      <w:proofErr w:type="spellEnd"/>
-      <w:r>
-        <w:rPr>
-          <w:sz w:val="19"/>
-          <w:szCs w:val="19"/>
-          <w:lang w:eastAsia="it-IT"/>
-          <w14:ligatures w14:val="standard"/>
-        </w:rPr>
-        <w:t xml:space="preserve"> et al. </w:t>
+        <w:t xml:space="preserve"> done by Bergstra et al. </w:t>
       </w:r>
       <w:r>
         <w:rPr>
@@ -2458,27 +2453,7 @@
           <w:lang w:eastAsia="it-IT"/>
           <w14:ligatures w14:val="standard"/>
         </w:rPr>
-        <w:t xml:space="preserve"> Work done by </w:t>
-      </w:r>
-      <w:proofErr w:type="spellStart"/>
-      <w:r>
-        <w:rPr>
-          <w:sz w:val="19"/>
-          <w:szCs w:val="19"/>
-          <w:lang w:eastAsia="it-IT"/>
-          <w14:ligatures w14:val="standard"/>
-        </w:rPr>
-        <w:t>Zoph</w:t>
-      </w:r>
-      <w:proofErr w:type="spellEnd"/>
-      <w:r>
-        <w:rPr>
-          <w:sz w:val="19"/>
-          <w:szCs w:val="19"/>
-          <w:lang w:eastAsia="it-IT"/>
-          <w14:ligatures w14:val="standard"/>
-        </w:rPr>
-        <w:t xml:space="preserve"> et al. </w:t>
+        <w:t xml:space="preserve"> Work done by Zoph et al. </w:t>
       </w:r>
       <w:r>
         <w:rPr>
@@ -3311,25 +3286,7 @@
           <w:szCs w:val="19"/>
           <w14:ligatures w14:val="standard"/>
         </w:rPr>
-        <w:t xml:space="preserve"> et al., </w:t>
-      </w:r>
-      <w:proofErr w:type="spellStart"/>
-      <w:r>
-        <w:rPr>
-          <w:sz w:val="19"/>
-          <w:szCs w:val="19"/>
-          <w14:ligatures w14:val="standard"/>
-        </w:rPr>
-        <w:t>Jaderberg</w:t>
-      </w:r>
-      <w:proofErr w:type="spellEnd"/>
-      <w:r>
-        <w:rPr>
-          <w:sz w:val="19"/>
-          <w:szCs w:val="19"/>
-          <w14:ligatures w14:val="standard"/>
-        </w:rPr>
-        <w:t xml:space="preserve">, Max, et al., and Li, Ang et al. to devise a </w:t>
+        <w:t xml:space="preserve"> et al., Jaderberg, Max, et al., and Li, Ang et al. to devise a </w:t>
       </w:r>
       <w:r>
         <w:rPr>
@@ -3361,7 +3318,23 @@
           <w:szCs w:val="19"/>
           <w14:ligatures w14:val="standard"/>
         </w:rPr>
-        <w:t xml:space="preserve"> usual numeric hyperparameters such as learning rate, dropout rate, momentum, etc</w:t>
+        <w:t xml:space="preserve"> usual numeric hyperparameters such as learning rate, dropout</w:t>
+      </w:r>
+      <w:r>
+        <w:rPr>
+          <w:sz w:val="19"/>
+          <w:szCs w:val="19"/>
+          <w14:ligatures w14:val="standard"/>
+        </w:rPr>
+        <w:t xml:space="preserve"> </w:t>
+      </w:r>
+      <w:r>
+        <w:rPr>
+          <w:sz w:val="19"/>
+          <w:szCs w:val="19"/>
+          <w14:ligatures w14:val="standard"/>
+        </w:rPr>
+        <w:t>rate, momentum, etc</w:t>
       </w:r>
       <w:r>
         <w:rPr>
@@ -3530,130 +3503,319 @@
     </w:p>
     <w:p>
       <w:pPr>
-        <w:pStyle w:val="Head1"/>
-        <w:spacing w:before="380"/>
-        <w:rPr>
-          <w14:ligatures w14:val="standard"/>
-        </w:rPr>
-      </w:pPr>
-      <w:r>
-        <w:rPr>
-          <w:rStyle w:val="Label"/>
-          <w14:ligatures w14:val="standard"/>
-        </w:rPr>
-        <w:t>4</w:t>
-      </w:r>
-      <w:r>
-        <w:rPr>
-          <w14:ligatures w14:val="standard"/>
-        </w:rPr>
-        <w:t> </w:t>
-      </w:r>
-      <w:r>
-        <w:rPr>
-          <w14:ligatures w14:val="standard"/>
-        </w:rPr>
-        <w:t>Evaluation</w:t>
-      </w:r>
-      <w:r>
-        <w:rPr>
-          <w14:ligatures w14:val="standard"/>
-        </w:rPr>
-        <w:t xml:space="preserve"> </w:t>
-      </w:r>
-    </w:p>
-    <w:p>
-      <w:pPr>
         <w:pStyle w:val="Para"/>
         <w:ind w:firstLine="0"/>
         <w:jc w:val="both"/>
         <w:rPr>
           <w:sz w:val="19"/>
           <w:szCs w:val="19"/>
-          <w:lang w:eastAsia="it-IT"/>
-          <w14:ligatures w14:val="standard"/>
-        </w:rPr>
-      </w:pPr>
-      <w:r>
-        <w:rPr>
-          <w:sz w:val="19"/>
-          <w:szCs w:val="19"/>
-          <w:lang w:eastAsia="it-IT"/>
-          <w14:ligatures w14:val="standard"/>
-        </w:rPr>
-        <w:t xml:space="preserve">To solve AutoML, we </w:t>
-      </w:r>
-      <w:r>
-        <w:rPr>
-          <w:sz w:val="19"/>
-          <w:szCs w:val="19"/>
-          <w:lang w:eastAsia="it-IT"/>
-          <w14:ligatures w14:val="standard"/>
-        </w:rPr>
-        <w:t>propose</w:t>
-      </w:r>
-      <w:r>
-        <w:rPr>
-          <w:sz w:val="19"/>
-          <w:szCs w:val="19"/>
-          <w:lang w:eastAsia="it-IT"/>
-          <w14:ligatures w14:val="standard"/>
-        </w:rPr>
-        <w:t xml:space="preserve"> a</w:t>
-      </w:r>
-      <w:r>
-        <w:rPr>
-          <w:sz w:val="19"/>
-          <w:szCs w:val="19"/>
-          <w:lang w:eastAsia="it-IT"/>
-          <w14:ligatures w14:val="standard"/>
-        </w:rPr>
-        <w:t xml:space="preserve">n augmentation of a general framework for population-based training that </w:t>
-      </w:r>
-      <w:r>
-        <w:rPr>
-          <w:sz w:val="19"/>
-          <w:szCs w:val="19"/>
-          <w:lang w:eastAsia="it-IT"/>
-          <w14:ligatures w14:val="standard"/>
-        </w:rPr>
-        <w:t>searches</w:t>
-      </w:r>
-      <w:r>
-        <w:rPr>
-          <w:sz w:val="19"/>
-          <w:szCs w:val="19"/>
-          <w:lang w:eastAsia="it-IT"/>
-          <w14:ligatures w14:val="standard"/>
-        </w:rPr>
-        <w:t xml:space="preserve"> for the optimal network architecture.</w:t>
-      </w:r>
-      <w:r>
-        <w:rPr>
-          <w:sz w:val="19"/>
-          <w:szCs w:val="19"/>
-          <w:lang w:eastAsia="it-IT"/>
-          <w14:ligatures w14:val="standard"/>
-        </w:rPr>
-        <w:t xml:space="preserve"> To evaluate our approach against current methods, we will be attempting to find optimal hyperparameters for optimal </w:t>
-      </w:r>
-      <w:r>
-        <w:rPr>
-          <w:sz w:val="19"/>
-          <w:szCs w:val="19"/>
-          <w:lang w:eastAsia="it-IT"/>
-          <w14:ligatures w14:val="standard"/>
-        </w:rPr>
-        <w:t xml:space="preserve">ANN </w:t>
-      </w:r>
-      <w:r>
-        <w:rPr>
-          <w:sz w:val="19"/>
-          <w:szCs w:val="19"/>
-          <w:lang w:eastAsia="it-IT"/>
-          <w14:ligatures w14:val="standard"/>
-        </w:rPr>
-        <w:t xml:space="preserve">models on the following datasets: </w:t>
+          <w14:ligatures w14:val="standard"/>
+        </w:rPr>
+      </w:pPr>
+      <w:r>
+        <w:rPr>
+          <w:sz w:val="19"/>
+          <w:szCs w:val="19"/>
+          <w14:ligatures w14:val="standard"/>
+        </w:rPr>
+        <w:t>Our approach works by …</w:t>
+      </w:r>
+    </w:p>
+    <w:p>
+      <w:pPr>
+        <w:pStyle w:val="Para"/>
+        <w:ind w:firstLine="0"/>
+        <w:jc w:val="both"/>
+        <w:rPr>
+          <w:sz w:val="19"/>
+          <w:szCs w:val="19"/>
+          <w14:ligatures w14:val="standard"/>
+        </w:rPr>
+      </w:pPr>
+      <w:r>
+        <w:rPr>
+          <w:sz w:val="19"/>
+          <w:szCs w:val="19"/>
+          <w14:ligatures w14:val="standard"/>
+        </w:rPr>
+        <w:t xml:space="preserve">Diagram to illustrate </w:t>
+      </w:r>
+    </w:p>
+    <w:p>
+      <w:pPr>
+        <w:pStyle w:val="Para"/>
+        <w:ind w:firstLine="0"/>
+        <w:jc w:val="both"/>
+        <w:rPr>
+          <w:sz w:val="19"/>
+          <w:szCs w:val="19"/>
+          <w14:ligatures w14:val="standard"/>
+        </w:rPr>
+      </w:pPr>
+      <w:r>
+        <w:rPr>
+          <w:sz w:val="19"/>
+          <w:szCs w:val="19"/>
+          <w14:ligatures w14:val="standard"/>
+        </w:rPr>
+        <w:t>Equations to form a mathematical basis</w:t>
+      </w:r>
+    </w:p>
+    <w:p>
+      <w:pPr>
+        <w:pStyle w:val="Para"/>
+        <w:ind w:firstLine="0"/>
+        <w:jc w:val="both"/>
+        <w:rPr>
+          <w:sz w:val="19"/>
+          <w:szCs w:val="19"/>
+          <w14:ligatures w14:val="standard"/>
+        </w:rPr>
+      </w:pPr>
+      <w:r>
+        <w:rPr>
+          <w:sz w:val="19"/>
+          <w:szCs w:val="19"/>
+          <w14:ligatures w14:val="standard"/>
+        </w:rPr>
+        <w:t>Procedure pseudocode to give steps</w:t>
+      </w:r>
+    </w:p>
+    <w:p>
+      <w:pPr>
+        <w:pStyle w:val="Para"/>
+        <w:ind w:firstLine="0"/>
+        <w:jc w:val="both"/>
+        <w:rPr>
+          <w:sz w:val="19"/>
+          <w:szCs w:val="19"/>
+          <w14:ligatures w14:val="standard"/>
+        </w:rPr>
+      </w:pPr>
+      <w:r>
+        <w:rPr>
+          <w:sz w:val="19"/>
+          <w:szCs w:val="19"/>
+          <w14:ligatures w14:val="standard"/>
+        </w:rPr>
+        <w:tab/>
+        <w:t>Train (Main procedure)</w:t>
+      </w:r>
+    </w:p>
+    <w:p>
+      <w:pPr>
+        <w:pStyle w:val="Para"/>
+        <w:ind w:firstLine="0"/>
+        <w:jc w:val="both"/>
+        <w:rPr>
+          <w:sz w:val="19"/>
+          <w:szCs w:val="19"/>
+          <w14:ligatures w14:val="standard"/>
+        </w:rPr>
+      </w:pPr>
+      <w:r>
+        <w:rPr>
+          <w:sz w:val="19"/>
+          <w:szCs w:val="19"/>
+          <w14:ligatures w14:val="standard"/>
+        </w:rPr>
+        <w:tab/>
+        <w:t>Evaluate (fitness)</w:t>
+      </w:r>
+    </w:p>
+    <w:p>
+      <w:pPr>
+        <w:pStyle w:val="Para"/>
+        <w:ind w:firstLine="0"/>
+        <w:jc w:val="both"/>
+        <w:rPr>
+          <w:sz w:val="19"/>
+          <w:szCs w:val="19"/>
+          <w14:ligatures w14:val="standard"/>
+        </w:rPr>
+      </w:pPr>
+      <w:r>
+        <w:rPr>
+          <w:sz w:val="19"/>
+          <w:szCs w:val="19"/>
+          <w14:ligatures w14:val="standard"/>
+        </w:rPr>
+        <w:tab/>
+        <w:t>Exploit (crossover)</w:t>
+      </w:r>
+    </w:p>
+    <w:p>
+      <w:pPr>
+        <w:pStyle w:val="Para"/>
+        <w:ind w:firstLine="0"/>
+        <w:jc w:val="both"/>
+        <w:rPr>
+          <w:sz w:val="19"/>
+          <w:szCs w:val="19"/>
+          <w14:ligatures w14:val="standard"/>
+        </w:rPr>
+      </w:pPr>
+      <w:r>
+        <w:rPr>
+          <w:sz w:val="19"/>
+          <w:szCs w:val="19"/>
+          <w14:ligatures w14:val="standard"/>
+        </w:rPr>
+        <w:tab/>
+        <w:t>Explore (mutation)</w:t>
+      </w:r>
+    </w:p>
+    <w:p>
+      <w:pPr>
+        <w:pStyle w:val="Para"/>
+        <w:ind w:firstLine="0"/>
+        <w:jc w:val="both"/>
+        <w:rPr>
+          <w:sz w:val="19"/>
+          <w:szCs w:val="19"/>
+          <w14:ligatures w14:val="standard"/>
+        </w:rPr>
+      </w:pPr>
+      <w:r>
+        <w:rPr>
+          <w:sz w:val="19"/>
+          <w:szCs w:val="19"/>
+          <w14:ligatures w14:val="standard"/>
+        </w:rPr>
+        <w:tab/>
+        <w:t xml:space="preserve">Truncation </w:t>
+      </w:r>
+      <w:r>
+        <w:rPr>
+          <w:sz w:val="19"/>
+          <w:szCs w:val="19"/>
+          <w14:ligatures w14:val="standard"/>
+        </w:rPr>
+        <w:t xml:space="preserve">selection </w:t>
+      </w:r>
+      <w:r>
+        <w:rPr>
+          <w:sz w:val="19"/>
+          <w:szCs w:val="19"/>
+          <w14:ligatures w14:val="standard"/>
+        </w:rPr>
+        <w:t>(selection)</w:t>
+      </w:r>
+    </w:p>
+    <w:p>
+      <w:pPr>
+        <w:pStyle w:val="Para"/>
+        <w:ind w:firstLine="0"/>
+        <w:jc w:val="both"/>
+        <w:rPr>
+          <w:sz w:val="19"/>
+          <w:szCs w:val="19"/>
+          <w14:ligatures w14:val="standard"/>
+        </w:rPr>
+      </w:pPr>
+      <w:r>
+        <w:rPr>
+          <w:sz w:val="19"/>
+          <w:szCs w:val="19"/>
+          <w14:ligatures w14:val="standard"/>
+        </w:rPr>
+        <w:t>It overcomes the limitation of current techniques because …</w:t>
+      </w:r>
+    </w:p>
+    <w:p>
+      <w:pPr>
+        <w:pStyle w:val="Head1"/>
+        <w:spacing w:before="380"/>
+        <w:rPr>
+          <w14:ligatures w14:val="standard"/>
+        </w:rPr>
+      </w:pPr>
+      <w:r>
+        <w:rPr>
+          <w:rStyle w:val="Label"/>
+          <w14:ligatures w14:val="standard"/>
+        </w:rPr>
+        <w:t>4</w:t>
+      </w:r>
+      <w:r>
+        <w:rPr>
+          <w14:ligatures w14:val="standard"/>
+        </w:rPr>
+        <w:t> </w:t>
+      </w:r>
+      <w:r>
+        <w:rPr>
+          <w14:ligatures w14:val="standard"/>
+        </w:rPr>
+        <w:t xml:space="preserve">Empirical </w:t>
+      </w:r>
+      <w:r>
+        <w:rPr>
+          <w14:ligatures w14:val="standard"/>
+        </w:rPr>
+        <w:t>Evaluation</w:t>
+      </w:r>
+      <w:r>
+        <w:rPr>
+          <w14:ligatures w14:val="standard"/>
+        </w:rPr>
+        <w:t xml:space="preserve"> </w:t>
+      </w:r>
+    </w:p>
+    <w:p>
+      <w:pPr>
+        <w:pStyle w:val="Head2"/>
+        <w:rPr>
+          <w14:ligatures w14:val="standard"/>
+        </w:rPr>
+      </w:pPr>
+      <w:r>
+        <w:rPr>
+          <w:rStyle w:val="Label"/>
+          <w14:ligatures w14:val="standard"/>
+        </w:rPr>
+        <w:t>4</w:t>
+      </w:r>
+      <w:r>
+        <w:rPr>
+          <w:rStyle w:val="Label"/>
+          <w14:ligatures w14:val="standard"/>
+        </w:rPr>
+        <w:t>.1</w:t>
+      </w:r>
+      <w:r>
+        <w:rPr>
+          <w14:ligatures w14:val="standard"/>
+        </w:rPr>
+        <w:t> </w:t>
+      </w:r>
+      <w:r>
+        <w:rPr>
+          <w14:ligatures w14:val="standard"/>
+        </w:rPr>
+        <w:t>Evaluation Criteria</w:t>
+      </w:r>
+    </w:p>
+    <w:p>
+      <w:pPr>
+        <w:pStyle w:val="Para"/>
+        <w:ind w:firstLine="0"/>
+        <w:jc w:val="both"/>
+        <w:rPr>
+          <w:sz w:val="19"/>
+          <w:szCs w:val="19"/>
+          <w:lang w:eastAsia="it-IT"/>
+          <w14:ligatures w14:val="standard"/>
+        </w:rPr>
+      </w:pPr>
+      <w:r>
+        <w:rPr>
+          <w:sz w:val="19"/>
+          <w:szCs w:val="19"/>
+          <w:lang w:eastAsia="it-IT"/>
+          <w14:ligatures w14:val="standard"/>
+        </w:rPr>
+        <w:t xml:space="preserve">To solve AutoML, we propose an augmentation of a general framework for population-based training that searches for the optimal network architecture. To evaluate our approach against current methods, we will be attempting to find optimal hyperparameters for optimal ANN models on the following datasets: </w:t>
       </w:r>
     </w:p>
     <w:p>
@@ -3776,7 +3938,7 @@
           <w:lang w:eastAsia="ja-JP"/>
           <w14:ligatures w14:val="standard"/>
         </w:rPr>
-        <w:t>The ANN models would be feedforward neural network</w:t>
+        <w:t xml:space="preserve">The ANN models would be feedforward neural networks. We aim to demonstrate the superiority of our approach in providing the optimal models with the optimal set of hyperparameters in a quick, reliable, and computationally inexpensive fashion. The </w:t>
       </w:r>
       <w:r>
         <w:rPr>
@@ -3785,7 +3947,7 @@
           <w:lang w:eastAsia="ja-JP"/>
           <w14:ligatures w14:val="standard"/>
         </w:rPr>
-        <w:t>s</w:t>
+        <w:t xml:space="preserve">main </w:t>
       </w:r>
       <w:r>
         <w:rPr>
@@ -3794,70 +3956,7 @@
           <w:lang w:eastAsia="ja-JP"/>
           <w14:ligatures w14:val="standard"/>
         </w:rPr>
-        <w:t>.</w:t>
-      </w:r>
-      <w:r>
-        <w:rPr>
-          <w:sz w:val="19"/>
-          <w:szCs w:val="19"/>
-          <w:lang w:eastAsia="ja-JP"/>
-          <w14:ligatures w14:val="standard"/>
-        </w:rPr>
-        <w:t xml:space="preserve"> We aim to demonstrate the superiority of our approach </w:t>
-      </w:r>
-      <w:r>
-        <w:rPr>
-          <w:sz w:val="19"/>
-          <w:szCs w:val="19"/>
-          <w:lang w:eastAsia="ja-JP"/>
-          <w14:ligatures w14:val="standard"/>
-        </w:rPr>
-        <w:t>in</w:t>
-      </w:r>
-      <w:r>
-        <w:rPr>
-          <w:sz w:val="19"/>
-          <w:szCs w:val="19"/>
-          <w:lang w:eastAsia="ja-JP"/>
-          <w14:ligatures w14:val="standard"/>
-        </w:rPr>
-        <w:t xml:space="preserve"> providing the optimal models with the optimal set of hyperparameters in</w:t>
-      </w:r>
-      <w:r>
-        <w:rPr>
-          <w:sz w:val="19"/>
-          <w:szCs w:val="19"/>
-          <w:lang w:eastAsia="ja-JP"/>
-          <w14:ligatures w14:val="standard"/>
-        </w:rPr>
-        <w:t xml:space="preserve"> a</w:t>
-      </w:r>
-      <w:r>
-        <w:rPr>
-          <w:sz w:val="19"/>
-          <w:szCs w:val="19"/>
-          <w:lang w:eastAsia="ja-JP"/>
-          <w14:ligatures w14:val="standard"/>
-        </w:rPr>
-        <w:t xml:space="preserve"> quick, reliable, and computationally inexpensive fashion.</w:t>
-      </w:r>
-      <w:r>
-        <w:rPr>
-          <w:sz w:val="19"/>
-          <w:szCs w:val="19"/>
-          <w:lang w:eastAsia="ja-JP"/>
-          <w14:ligatures w14:val="standard"/>
-        </w:rPr>
-        <w:t xml:space="preserve"> </w:t>
-      </w:r>
-      <w:r>
-        <w:rPr>
-          <w:sz w:val="19"/>
-          <w:szCs w:val="19"/>
-          <w:lang w:eastAsia="ja-JP"/>
-          <w14:ligatures w14:val="standard"/>
-        </w:rPr>
-        <w:t>The performance metrics we will use to evaluate our method include:</w:t>
+        <w:t>performance metrics we will use to evaluate our method include:</w:t>
       </w:r>
     </w:p>
     <w:p>
@@ -3895,52 +3994,7 @@
           <w:lang w:eastAsia="ja-JP"/>
           <w14:ligatures w14:val="standard"/>
         </w:rPr>
-        <w:t>Top Test Accuracy (the accuracy of the best model produced by the approach</w:t>
-      </w:r>
-      <w:r>
-        <w:rPr>
-          <w:sz w:val="19"/>
-          <w:szCs w:val="19"/>
-          <w:lang w:eastAsia="ja-JP"/>
-          <w14:ligatures w14:val="standard"/>
-        </w:rPr>
-        <w:t xml:space="preserve">, higher </w:t>
-      </w:r>
-      <w:r>
-        <w:rPr>
-          <w:sz w:val="19"/>
-          <w:szCs w:val="19"/>
-          <w:lang w:eastAsia="ja-JP"/>
-          <w14:ligatures w14:val="standard"/>
-        </w:rPr>
-        <w:t xml:space="preserve">is </w:t>
-      </w:r>
-      <w:r>
-        <w:rPr>
-          <w:sz w:val="19"/>
-          <w:szCs w:val="19"/>
-          <w:lang w:eastAsia="ja-JP"/>
-          <w14:ligatures w14:val="standard"/>
-        </w:rPr>
-        <w:t>better</w:t>
-      </w:r>
-      <w:r>
-        <w:rPr>
-          <w:sz w:val="19"/>
-          <w:szCs w:val="19"/>
-          <w:lang w:eastAsia="ja-JP"/>
-          <w14:ligatures w14:val="standard"/>
-        </w:rPr>
-        <w:t>)</w:t>
-      </w:r>
-      <w:r>
-        <w:rPr>
-          <w:sz w:val="19"/>
-          <w:szCs w:val="19"/>
-          <w:lang w:eastAsia="ja-JP"/>
-          <w14:ligatures w14:val="standard"/>
-        </w:rPr>
-        <w:t>.</w:t>
+        <w:t>Effective number of hyperparameters needed (lower is better)</w:t>
       </w:r>
     </w:p>
     <w:p>
@@ -3965,52 +4019,7 @@
           <w:lang w:eastAsia="ja-JP"/>
           <w14:ligatures w14:val="standard"/>
         </w:rPr>
-        <w:t>Experiment time (or the amount of time it took for the approach to run overall</w:t>
-      </w:r>
-      <w:r>
-        <w:rPr>
-          <w:sz w:val="19"/>
-          <w:szCs w:val="19"/>
-          <w:lang w:eastAsia="ja-JP"/>
-          <w14:ligatures w14:val="standard"/>
-        </w:rPr>
-        <w:t xml:space="preserve">, lower </w:t>
-      </w:r>
-      <w:r>
-        <w:rPr>
-          <w:sz w:val="19"/>
-          <w:szCs w:val="19"/>
-          <w:lang w:eastAsia="ja-JP"/>
-          <w14:ligatures w14:val="standard"/>
-        </w:rPr>
-        <w:t>is</w:t>
-      </w:r>
-      <w:r>
-        <w:rPr>
-          <w:sz w:val="19"/>
-          <w:szCs w:val="19"/>
-          <w:lang w:eastAsia="ja-JP"/>
-          <w14:ligatures w14:val="standard"/>
-        </w:rPr>
-        <w:t xml:space="preserve"> better</w:t>
-      </w:r>
-      <w:r>
-        <w:rPr>
-          <w:sz w:val="19"/>
-          <w:szCs w:val="19"/>
-          <w:lang w:eastAsia="ja-JP"/>
-          <w14:ligatures w14:val="standard"/>
-        </w:rPr>
-        <w:t>)</w:t>
-      </w:r>
-      <w:r>
-        <w:rPr>
-          <w:sz w:val="19"/>
-          <w:szCs w:val="19"/>
-          <w:lang w:eastAsia="ja-JP"/>
-          <w14:ligatures w14:val="standard"/>
-        </w:rPr>
-        <w:t>.</w:t>
+        <w:t>Top Test Accuracy (the accuracy of the best model produced by the approach, higher is better).</w:t>
       </w:r>
     </w:p>
     <w:p>
@@ -4035,7 +4044,7 @@
           <w:lang w:eastAsia="ja-JP"/>
           <w14:ligatures w14:val="standard"/>
         </w:rPr>
-        <w:t xml:space="preserve">Model </w:t>
+        <w:t>Model</w:t>
       </w:r>
       <w:r>
         <w:rPr>
@@ -4044,7 +4053,7 @@
           <w:lang w:eastAsia="ja-JP"/>
           <w14:ligatures w14:val="standard"/>
         </w:rPr>
-        <w:t xml:space="preserve">conciseness (or the </w:t>
+        <w:t xml:space="preserve"> size</w:t>
       </w:r>
       <w:r>
         <w:rPr>
@@ -4053,17 +4062,24 @@
           <w:lang w:eastAsia="ja-JP"/>
           <w14:ligatures w14:val="standard"/>
         </w:rPr>
-        <w:t>model’s overall size</w:t>
-      </w:r>
-      <w:r>
+        <w:t xml:space="preserve"> (or the model’s overall size expressed in terms of the number of parameter weights and biases in the model, lower is better).</w:t>
+      </w:r>
+    </w:p>
+    <w:p>
+      <w:pPr>
+        <w:pStyle w:val="Para"/>
+        <w:numPr>
+          <w:ilvl w:val="0"/>
+          <w:numId w:val="37"/>
+        </w:numPr>
+        <w:jc w:val="both"/>
         <w:rPr>
           <w:sz w:val="19"/>
           <w:szCs w:val="19"/>
           <w:lang w:eastAsia="ja-JP"/>
           <w14:ligatures w14:val="standard"/>
         </w:rPr>
-        <w:t xml:space="preserve"> expressed in </w:t>
-      </w:r>
+      </w:pPr>
       <w:r>
         <w:rPr>
           <w:sz w:val="19"/>
@@ -4071,7 +4087,7 @@
           <w:lang w:eastAsia="ja-JP"/>
           <w14:ligatures w14:val="standard"/>
         </w:rPr>
-        <w:t>terms</w:t>
+        <w:t>Accuracy per Size Ratio</w:t>
       </w:r>
       <w:r>
         <w:rPr>
@@ -4080,7 +4096,7 @@
           <w:lang w:eastAsia="ja-JP"/>
           <w14:ligatures w14:val="standard"/>
         </w:rPr>
-        <w:t xml:space="preserve"> of the number of parameter weights and biases in the model, lower </w:t>
+        <w:t xml:space="preserve"> </w:t>
       </w:r>
       <w:r>
         <w:rPr>
@@ -4089,16 +4105,7 @@
           <w:lang w:eastAsia="ja-JP"/>
           <w14:ligatures w14:val="standard"/>
         </w:rPr>
-        <w:t>is</w:t>
-      </w:r>
-      <w:r>
-        <w:rPr>
-          <w:sz w:val="19"/>
-          <w:szCs w:val="19"/>
-          <w:lang w:eastAsia="ja-JP"/>
-          <w14:ligatures w14:val="standard"/>
-        </w:rPr>
-        <w:t xml:space="preserve"> better). </w:t>
+        <w:t>(higher is better)</w:t>
       </w:r>
     </w:p>
     <w:p>
@@ -4135,6 +4142,200 @@
         </w:rPr>
         <w:t xml:space="preserve">With these metrics, we aim to demonstrate that our method performs better consistently across the board when compared to other similar approaches such as grid search, random search, and ANN search. </w:t>
       </w:r>
+      <w:r>
+        <w:rPr>
+          <w:sz w:val="19"/>
+          <w:szCs w:val="19"/>
+          <w:lang w:eastAsia="ja-JP"/>
+          <w14:ligatures w14:val="standard"/>
+        </w:rPr>
+        <w:t>We will also discuss secondary criteria such as how long it takes to run and how much space it takes when compared to backpropagation.</w:t>
+      </w:r>
+    </w:p>
+    <w:p>
+      <w:pPr>
+        <w:pStyle w:val="Head2"/>
+        <w:rPr>
+          <w14:ligatures w14:val="standard"/>
+        </w:rPr>
+      </w:pPr>
+      <w:r>
+        <w:rPr>
+          <w:rStyle w:val="Label"/>
+          <w14:ligatures w14:val="standard"/>
+        </w:rPr>
+        <w:t>4</w:t>
+      </w:r>
+      <w:r>
+        <w:rPr>
+          <w:rStyle w:val="Label"/>
+          <w14:ligatures w14:val="standard"/>
+        </w:rPr>
+        <w:t>.</w:t>
+      </w:r>
+      <w:r>
+        <w:rPr>
+          <w:rStyle w:val="Label"/>
+          <w14:ligatures w14:val="standard"/>
+        </w:rPr>
+        <w:t>2</w:t>
+      </w:r>
+      <w:r>
+        <w:rPr>
+          <w14:ligatures w14:val="standard"/>
+        </w:rPr>
+        <w:t> </w:t>
+      </w:r>
+      <w:r>
+        <w:rPr>
+          <w14:ligatures w14:val="standard"/>
+        </w:rPr>
+        <w:t xml:space="preserve">Experimental </w:t>
+      </w:r>
+      <w:r>
+        <w:rPr>
+          <w14:ligatures w14:val="standard"/>
+        </w:rPr>
+        <w:t>D</w:t>
+      </w:r>
+      <w:r>
+        <w:rPr>
+          <w14:ligatures w14:val="standard"/>
+        </w:rPr>
+        <w:t xml:space="preserve">ata and </w:t>
+      </w:r>
+      <w:r>
+        <w:rPr>
+          <w14:ligatures w14:val="standard"/>
+        </w:rPr>
+        <w:t>P</w:t>
+      </w:r>
+      <w:r>
+        <w:rPr>
+          <w14:ligatures w14:val="standard"/>
+        </w:rPr>
+        <w:t>rocedures</w:t>
+      </w:r>
+    </w:p>
+    <w:p>
+      <w:pPr>
+        <w:pStyle w:val="Head2"/>
+        <w:rPr>
+          <w14:ligatures w14:val="standard"/>
+        </w:rPr>
+      </w:pPr>
+      <w:r>
+        <w:rPr>
+          <w:rStyle w:val="Label"/>
+          <w14:ligatures w14:val="standard"/>
+        </w:rPr>
+        <w:t>4</w:t>
+      </w:r>
+      <w:r>
+        <w:rPr>
+          <w:rStyle w:val="Label"/>
+          <w14:ligatures w14:val="standard"/>
+        </w:rPr>
+        <w:t>.</w:t>
+      </w:r>
+      <w:r>
+        <w:rPr>
+          <w:rStyle w:val="Label"/>
+          <w14:ligatures w14:val="standard"/>
+        </w:rPr>
+        <w:t>3</w:t>
+      </w:r>
+      <w:r>
+        <w:rPr>
+          <w14:ligatures w14:val="standard"/>
+        </w:rPr>
+        <w:t> </w:t>
+      </w:r>
+      <w:r>
+        <w:rPr>
+          <w14:ligatures w14:val="standard"/>
+        </w:rPr>
+        <w:t xml:space="preserve">Results and </w:t>
+      </w:r>
+      <w:r>
+        <w:rPr>
+          <w14:ligatures w14:val="standard"/>
+        </w:rPr>
+        <w:t>A</w:t>
+      </w:r>
+      <w:r>
+        <w:rPr>
+          <w14:ligatures w14:val="standard"/>
+        </w:rPr>
+        <w:t>nalysis</w:t>
+      </w:r>
+    </w:p>
+    <w:p>
+      <w:pPr>
+        <w:pStyle w:val="Head1"/>
+        <w:spacing w:before="380"/>
+        <w:ind w:left="0" w:firstLine="0"/>
+        <w:rPr>
+          <w14:ligatures w14:val="standard"/>
+        </w:rPr>
+      </w:pPr>
+      <w:r>
+        <w:rPr>
+          <w:rStyle w:val="Label"/>
+          <w14:ligatures w14:val="standard"/>
+        </w:rPr>
+        <w:lastRenderedPageBreak/>
+        <w:t>5</w:t>
+      </w:r>
+      <w:r>
+        <w:rPr>
+          <w14:ligatures w14:val="standard"/>
+        </w:rPr>
+        <w:t> </w:t>
+      </w:r>
+      <w:r>
+        <w:rPr>
+          <w14:ligatures w14:val="standard"/>
+        </w:rPr>
+        <w:t>Conclusion</w:t>
+      </w:r>
+      <w:r>
+        <w:rPr>
+          <w14:ligatures w14:val="standard"/>
+        </w:rPr>
+        <w:t xml:space="preserve"> </w:t>
+      </w:r>
+    </w:p>
+    <w:p>
+      <w:pPr>
+        <w:pStyle w:val="Para"/>
+        <w:ind w:firstLine="0"/>
+        <w:jc w:val="both"/>
+        <w:rPr>
+          <w:sz w:val="19"/>
+          <w:szCs w:val="19"/>
+          <w:lang w:eastAsia="it-IT"/>
+          <w14:ligatures w14:val="standard"/>
+        </w:rPr>
+      </w:pPr>
+      <w:r>
+        <w:rPr>
+          <w:sz w:val="19"/>
+          <w:szCs w:val="19"/>
+          <w:lang w:eastAsia="it-IT"/>
+          <w14:ligatures w14:val="standard"/>
+        </w:rPr>
+        <w:t xml:space="preserve">To solve AutoML, we propose an augmentation of a general framework for population-based training that searches for the optimal network architecture. To evaluate our approach against current methods, we will be attempting to find optimal hyperparameters for optimal ANN models on the following datasets: </w:t>
+      </w:r>
+      <w:r>
+        <w:rPr>
+          <w:sz w:val="19"/>
+          <w:szCs w:val="19"/>
+          <w:lang w:eastAsia="it-IT"/>
+          <w14:ligatures w14:val="standard"/>
+        </w:rPr>
+        <w:t xml:space="preserve"> </w:t>
+      </w:r>
     </w:p>
     <w:p>
       <w:pPr>
@@ -4175,41 +4376,13 @@
         </w:rPr>
         <w:tab/>
       </w:r>
-      <w:proofErr w:type="spellStart"/>
       <w:r>
         <w:rPr>
           <w:rFonts w:eastAsia="Times New Roman"/>
           <w:sz w:val="16"/>
           <w:szCs w:val="16"/>
         </w:rPr>
-        <w:t>Koutsoukas</w:t>
-      </w:r>
-      <w:proofErr w:type="spellEnd"/>
-      <w:r>
-        <w:rPr>
-          <w:rFonts w:eastAsia="Times New Roman"/>
-          <w:sz w:val="16"/>
-          <w:szCs w:val="16"/>
-        </w:rPr>
-        <w:t xml:space="preserve">, </w:t>
-      </w:r>
-      <w:proofErr w:type="spellStart"/>
-      <w:r>
-        <w:rPr>
-          <w:rFonts w:eastAsia="Times New Roman"/>
-          <w:sz w:val="16"/>
-          <w:szCs w:val="16"/>
-        </w:rPr>
-        <w:t>Alexios</w:t>
-      </w:r>
-      <w:proofErr w:type="spellEnd"/>
-      <w:r>
-        <w:rPr>
-          <w:rFonts w:eastAsia="Times New Roman"/>
-          <w:sz w:val="16"/>
-          <w:szCs w:val="16"/>
-        </w:rPr>
-        <w:t xml:space="preserve">, et al. “Deep-Learning: Investigating Deep Neural Networks Hyper-Parameters and Comparison of Performance to Shallow Methods for Modeling Bioactivity Data.” Journal of Cheminformatics, vol. 9, no. 1, 2017, </w:t>
+        <w:t xml:space="preserve">Koutsoukas, Alexios, et al. “Deep-Learning: Investigating Deep Neural Networks Hyper-Parameters and Comparison of Performance to Shallow Methods for Modeling Bioactivity Data.” Journal of Cheminformatics, vol. 9, no. 1, 2017, </w:t>
       </w:r>
       <w:r>
         <w:rPr>
@@ -4315,68 +4488,76 @@
           <w14:ligatures w14:val="standard"/>
         </w:rPr>
         <w:tab/>
-      </w:r>
-      <w:proofErr w:type="spellStart"/>
+        <w:t>Bergstra, James, and Yoshua Bengio. “Random Search for Hyper-Parameter Optimization.” Journal of Machine Learning Research 13, (2012) 281-305, 2 Dec. 2012.</w:t>
+      </w:r>
       <w:r>
         <w:rPr>
           <w:sz w:val="16"/>
           <w:szCs w:val="16"/>
           <w14:ligatures w14:val="standard"/>
         </w:rPr>
-        <w:t>Bergstra</w:t>
-      </w:r>
-      <w:proofErr w:type="spellEnd"/>
-      <w:r>
+        <w:t xml:space="preserve"> </w:t>
+      </w:r>
+    </w:p>
+    <w:p>
+      <w:pPr>
+        <w:pStyle w:val="Bibentry"/>
         <w:rPr>
           <w:sz w:val="16"/>
           <w:szCs w:val="16"/>
           <w14:ligatures w14:val="standard"/>
         </w:rPr>
-        <w:t xml:space="preserve">, James, and </w:t>
-      </w:r>
-      <w:proofErr w:type="spellStart"/>
+      </w:pPr>
       <w:r>
         <w:rPr>
           <w:sz w:val="16"/>
           <w:szCs w:val="16"/>
           <w14:ligatures w14:val="standard"/>
         </w:rPr>
-        <w:t>Yoshua</w:t>
-      </w:r>
-      <w:proofErr w:type="spellEnd"/>
+        <w:t>[5]</w:t>
+      </w:r>
       <w:r>
         <w:rPr>
           <w:sz w:val="16"/>
           <w:szCs w:val="16"/>
           <w14:ligatures w14:val="standard"/>
         </w:rPr>
-        <w:t xml:space="preserve"> </w:t>
-      </w:r>
-      <w:proofErr w:type="spellStart"/>
+        <w:tab/>
+      </w:r>
       <w:r>
         <w:rPr>
           <w:sz w:val="16"/>
           <w:szCs w:val="16"/>
           <w14:ligatures w14:val="standard"/>
         </w:rPr>
-        <w:t>Bengio</w:t>
-      </w:r>
-      <w:proofErr w:type="spellEnd"/>
-      <w:r>
+        <w:t xml:space="preserve">Real, Esteban, et al. “Regularized Evolution for Image Classifier Architecture Search.” Proceedings of the AAAI Conference on Artificial Intelligence, vol. 33, 2019, pp. 4780–4789., </w:t>
+      </w:r>
+    </w:p>
+    <w:p>
+      <w:pPr>
+        <w:pStyle w:val="Bibentry"/>
         <w:rPr>
           <w:sz w:val="16"/>
           <w:szCs w:val="16"/>
           <w14:ligatures w14:val="standard"/>
         </w:rPr>
-        <w:t>. “Random Search for Hyper-Parameter Optimization.” Journal of Machine Learning Research 13, (2012) 281-305, 2 Dec. 2012.</w:t>
-      </w:r>
+      </w:pPr>
       <w:r>
         <w:rPr>
           <w:sz w:val="16"/>
           <w:szCs w:val="16"/>
           <w14:ligatures w14:val="standard"/>
         </w:rPr>
-        <w:t xml:space="preserve"> </w:t>
+        <w:t>[6]</w:t>
+      </w:r>
+      <w:r>
+        <w:rPr>
+          <w:sz w:val="16"/>
+          <w:szCs w:val="16"/>
+          <w14:ligatures w14:val="standard"/>
+        </w:rPr>
+        <w:tab/>
+        <w:t xml:space="preserve">Gozzoli, Alessio. “Practical Guide to Hyperparameters Optimization for Deep Learning Models.” FloydHub Blog, FloydHub Blog, 1 July 2020, </w:t>
       </w:r>
     </w:p>
     <w:p>
@@ -4394,7 +4575,7 @@
           <w:szCs w:val="16"/>
           <w14:ligatures w14:val="standard"/>
         </w:rPr>
-        <w:t>[5]</w:t>
+        <w:t>[7]</w:t>
       </w:r>
       <w:r>
         <w:rPr>
@@ -4403,6 +4584,7 @@
           <w14:ligatures w14:val="standard"/>
         </w:rPr>
         <w:tab/>
+        <w:t>Jaderberg, Max, et al. "</w:t>
       </w:r>
       <w:r>
         <w:rPr>
@@ -4410,7 +4592,23 @@
           <w:szCs w:val="16"/>
           <w14:ligatures w14:val="standard"/>
         </w:rPr>
-        <w:t xml:space="preserve">Real, Esteban, et al. “Regularized Evolution for Image Classifier Architecture Search.” Proceedings of the AAAI Conference on Artificial Intelligence, vol. 33, 2019, pp. 4780–4789., </w:t>
+        <w:t>Population-based</w:t>
+      </w:r>
+      <w:r>
+        <w:rPr>
+          <w:sz w:val="16"/>
+          <w:szCs w:val="16"/>
+          <w14:ligatures w14:val="standard"/>
+        </w:rPr>
+        <w:t xml:space="preserve"> training of neural networks." arXiv preprint arXiv:1711.09846 (2017). </w:t>
+      </w:r>
+      <w:r>
+        <w:rPr>
+          <w:sz w:val="16"/>
+          <w:szCs w:val="16"/>
+          <w14:ligatures w14:val="standard"/>
+        </w:rPr>
+        <w:t xml:space="preserve"> </w:t>
       </w:r>
     </w:p>
     <w:p>
@@ -4428,7 +4626,7 @@
           <w:szCs w:val="16"/>
           <w14:ligatures w14:val="standard"/>
         </w:rPr>
-        <w:t>[6]</w:t>
+        <w:t>[8]</w:t>
       </w:r>
       <w:r>
         <w:rPr>
@@ -4437,199 +4635,33 @@
           <w14:ligatures w14:val="standard"/>
         </w:rPr>
         <w:tab/>
-        <w:t xml:space="preserve">Gozzoli, Alessio. “Practical Guide to Hyperparameters Optimization for Deep Learning Models.” </w:t>
-      </w:r>
-      <w:proofErr w:type="spellStart"/>
+        <w:t xml:space="preserve">Li, Ang, et al. “A Generalized Framework for Population Based Training.” Proceedings of the 25th ACM SIGKDD International Conference on Knowledge Discovery &amp;amp; Data Mining, 2019, </w:t>
+      </w:r>
+    </w:p>
+    <w:p>
+      <w:pPr>
+        <w:pStyle w:val="Bibentry"/>
+        <w:rPr>
+          <w:rFonts w:eastAsia="Times New Roman"/>
+          <w:szCs w:val="14"/>
+        </w:rPr>
+      </w:pPr>
       <w:r>
         <w:rPr>
           <w:sz w:val="16"/>
           <w:szCs w:val="16"/>
           <w14:ligatures w14:val="standard"/>
         </w:rPr>
-        <w:t>FloydHub</w:t>
-      </w:r>
-      <w:proofErr w:type="spellEnd"/>
+        <w:t>[9]</w:t>
+      </w:r>
       <w:r>
         <w:rPr>
           <w:sz w:val="16"/>
           <w:szCs w:val="16"/>
           <w14:ligatures w14:val="standard"/>
         </w:rPr>
-        <w:t xml:space="preserve"> Blog, </w:t>
-      </w:r>
-      <w:proofErr w:type="spellStart"/>
-      <w:r>
-        <w:rPr>
-          <w:sz w:val="16"/>
-          <w:szCs w:val="16"/>
-          <w14:ligatures w14:val="standard"/>
-        </w:rPr>
-        <w:t>FloydHub</w:t>
-      </w:r>
-      <w:proofErr w:type="spellEnd"/>
-      <w:r>
-        <w:rPr>
-          <w:sz w:val="16"/>
-          <w:szCs w:val="16"/>
-          <w14:ligatures w14:val="standard"/>
-        </w:rPr>
-        <w:t xml:space="preserve"> Blog, 1 July 2020, </w:t>
-      </w:r>
-    </w:p>
-    <w:p>
-      <w:pPr>
-        <w:pStyle w:val="Bibentry"/>
-        <w:rPr>
-          <w:sz w:val="16"/>
-          <w:szCs w:val="16"/>
-          <w14:ligatures w14:val="standard"/>
-        </w:rPr>
-      </w:pPr>
-      <w:r>
-        <w:rPr>
-          <w:sz w:val="16"/>
-          <w:szCs w:val="16"/>
-          <w14:ligatures w14:val="standard"/>
-        </w:rPr>
-        <w:t>[7]</w:t>
-      </w:r>
-      <w:r>
-        <w:rPr>
-          <w:sz w:val="16"/>
-          <w:szCs w:val="16"/>
-          <w14:ligatures w14:val="standard"/>
-        </w:rPr>
         <w:tab/>
-      </w:r>
-      <w:proofErr w:type="spellStart"/>
-      <w:r>
-        <w:rPr>
-          <w:sz w:val="16"/>
-          <w:szCs w:val="16"/>
-          <w14:ligatures w14:val="standard"/>
-        </w:rPr>
-        <w:t>Jaderberg</w:t>
-      </w:r>
-      <w:proofErr w:type="spellEnd"/>
-      <w:r>
-        <w:rPr>
-          <w:sz w:val="16"/>
-          <w:szCs w:val="16"/>
-          <w14:ligatures w14:val="standard"/>
-        </w:rPr>
-        <w:t>, Max, et al. "</w:t>
-      </w:r>
-      <w:r>
-        <w:rPr>
-          <w:sz w:val="16"/>
-          <w:szCs w:val="16"/>
-          <w14:ligatures w14:val="standard"/>
-        </w:rPr>
-        <w:t>Population-based</w:t>
-      </w:r>
-      <w:r>
-        <w:rPr>
-          <w:sz w:val="16"/>
-          <w:szCs w:val="16"/>
-          <w14:ligatures w14:val="standard"/>
-        </w:rPr>
-        <w:t xml:space="preserve"> training of neural networks." </w:t>
-      </w:r>
-      <w:proofErr w:type="spellStart"/>
-      <w:r>
-        <w:rPr>
-          <w:sz w:val="16"/>
-          <w:szCs w:val="16"/>
-          <w14:ligatures w14:val="standard"/>
-        </w:rPr>
-        <w:t>arXiv</w:t>
-      </w:r>
-      <w:proofErr w:type="spellEnd"/>
-      <w:r>
-        <w:rPr>
-          <w:sz w:val="16"/>
-          <w:szCs w:val="16"/>
-          <w14:ligatures w14:val="standard"/>
-        </w:rPr>
-        <w:t xml:space="preserve"> preprint arXiv:1711.09846 (2017). </w:t>
-      </w:r>
-      <w:r>
-        <w:rPr>
-          <w:sz w:val="16"/>
-          <w:szCs w:val="16"/>
-          <w14:ligatures w14:val="standard"/>
-        </w:rPr>
-        <w:t xml:space="preserve"> </w:t>
-      </w:r>
-    </w:p>
-    <w:p>
-      <w:pPr>
-        <w:pStyle w:val="Bibentry"/>
-        <w:rPr>
-          <w:sz w:val="16"/>
-          <w:szCs w:val="16"/>
-          <w14:ligatures w14:val="standard"/>
-        </w:rPr>
-      </w:pPr>
-      <w:r>
-        <w:rPr>
-          <w:sz w:val="16"/>
-          <w:szCs w:val="16"/>
-          <w14:ligatures w14:val="standard"/>
-        </w:rPr>
-        <w:t>[8]</w:t>
-      </w:r>
-      <w:r>
-        <w:rPr>
-          <w:sz w:val="16"/>
-          <w:szCs w:val="16"/>
-          <w14:ligatures w14:val="standard"/>
-        </w:rPr>
-        <w:tab/>
-        <w:t xml:space="preserve">Li, Ang, et al. “A Generalized Framework for Population Based Training.” Proceedings of the 25th ACM SIGKDD International Conference on Knowledge Discovery &amp;amp; Data Mining, 2019, </w:t>
-      </w:r>
-    </w:p>
-    <w:p>
-      <w:pPr>
-        <w:pStyle w:val="Bibentry"/>
-        <w:rPr>
-          <w:rFonts w:eastAsia="Times New Roman"/>
-          <w:szCs w:val="14"/>
-        </w:rPr>
-      </w:pPr>
-      <w:r>
-        <w:rPr>
-          <w:sz w:val="16"/>
-          <w:szCs w:val="16"/>
-          <w14:ligatures w14:val="standard"/>
-        </w:rPr>
-        <w:t>[9]</w:t>
-      </w:r>
-      <w:r>
-        <w:rPr>
-          <w:sz w:val="16"/>
-          <w:szCs w:val="16"/>
-          <w14:ligatures w14:val="standard"/>
-        </w:rPr>
-        <w:tab/>
-      </w:r>
-      <w:proofErr w:type="spellStart"/>
-      <w:r>
-        <w:rPr>
-          <w:sz w:val="16"/>
-          <w:szCs w:val="16"/>
-          <w14:ligatures w14:val="standard"/>
-        </w:rPr>
-        <w:t>Zoph</w:t>
-      </w:r>
-      <w:proofErr w:type="spellEnd"/>
-      <w:r>
-        <w:rPr>
-          <w:sz w:val="16"/>
-          <w:szCs w:val="16"/>
-          <w14:ligatures w14:val="standard"/>
-        </w:rPr>
-        <w:t>, B., and Le, Q. V. 2016. Neural architecture search with reinforcement learning. In ICLR.</w:t>
+        <w:t>Zoph, B., and Le, Q. V. 2016. Neural architecture search with reinforcement learning. In ICLR.</w:t>
       </w:r>
     </w:p>
     <w:p>
@@ -5002,6 +5034,9 @@
           <w:pStyle w:val="Footer"/>
           <w:jc w:val="right"/>
         </w:pPr>
+        <w:r>
+          <w:t xml:space="preserve">MOUKPE </w:t>
+        </w:r>
         <w:r>
           <w:fldChar w:fldCharType="begin"/>
         </w:r>
@@ -7934,6 +7969,119 @@
     </w:lvl>
   </w:abstractNum>
   <w:abstractNum w:abstractNumId="34" w15:restartNumberingAfterBreak="0">
+    <w:nsid w:val="76FA1E79"/>
+    <w:multiLevelType w:val="hybridMultilevel"/>
+    <w:tmpl w:val="A0BE3E36"/>
+    <w:lvl w:ilvl="0" w:tplc="04090001">
+      <w:start w:val="1"/>
+      <w:numFmt w:val="bullet"/>
+      <w:lvlText w:val=""/>
+      <w:lvlJc w:val="left"/>
+      <w:pPr>
+        <w:ind w:left="720" w:hanging="360"/>
+      </w:pPr>
+      <w:rPr>
+        <w:rFonts w:ascii="Symbol" w:hAnsi="Symbol" w:hint="default"/>
+      </w:rPr>
+    </w:lvl>
+    <w:lvl w:ilvl="1" w:tplc="04090003" w:tentative="1">
+      <w:start w:val="1"/>
+      <w:numFmt w:val="bullet"/>
+      <w:lvlText w:val="o"/>
+      <w:lvlJc w:val="left"/>
+      <w:pPr>
+        <w:ind w:left="1440" w:hanging="360"/>
+      </w:pPr>
+      <w:rPr>
+        <w:rFonts w:ascii="Courier New" w:hAnsi="Courier New" w:cs="Courier New" w:hint="default"/>
+      </w:rPr>
+    </w:lvl>
+    <w:lvl w:ilvl="2" w:tplc="04090005" w:tentative="1">
+      <w:start w:val="1"/>
+      <w:numFmt w:val="bullet"/>
+      <w:lvlText w:val=""/>
+      <w:lvlJc w:val="left"/>
+      <w:pPr>
+        <w:ind w:left="2160" w:hanging="360"/>
+      </w:pPr>
+      <w:rPr>
+        <w:rFonts w:ascii="Wingdings" w:hAnsi="Wingdings" w:hint="default"/>
+      </w:rPr>
+    </w:lvl>
+    <w:lvl w:ilvl="3" w:tplc="04090001" w:tentative="1">
+      <w:start w:val="1"/>
+      <w:numFmt w:val="bullet"/>
+      <w:lvlText w:val=""/>
+      <w:lvlJc w:val="left"/>
+      <w:pPr>
+        <w:ind w:left="2880" w:hanging="360"/>
+      </w:pPr>
+      <w:rPr>
+        <w:rFonts w:ascii="Symbol" w:hAnsi="Symbol" w:hint="default"/>
+      </w:rPr>
+    </w:lvl>
+    <w:lvl w:ilvl="4" w:tplc="04090003" w:tentative="1">
+      <w:start w:val="1"/>
+      <w:numFmt w:val="bullet"/>
+      <w:lvlText w:val="o"/>
+      <w:lvlJc w:val="left"/>
+      <w:pPr>
+        <w:ind w:left="3600" w:hanging="360"/>
+      </w:pPr>
+      <w:rPr>
+        <w:rFonts w:ascii="Courier New" w:hAnsi="Courier New" w:cs="Courier New" w:hint="default"/>
+      </w:rPr>
+    </w:lvl>
+    <w:lvl w:ilvl="5" w:tplc="04090005" w:tentative="1">
+      <w:start w:val="1"/>
+      <w:numFmt w:val="bullet"/>
+      <w:lvlText w:val=""/>
+      <w:lvlJc w:val="left"/>
+      <w:pPr>
+        <w:ind w:left="4320" w:hanging="360"/>
+      </w:pPr>
+      <w:rPr>
+        <w:rFonts w:ascii="Wingdings" w:hAnsi="Wingdings" w:hint="default"/>
+      </w:rPr>
+    </w:lvl>
+    <w:lvl w:ilvl="6" w:tplc="04090001" w:tentative="1">
+      <w:start w:val="1"/>
+      <w:numFmt w:val="bullet"/>
+      <w:lvlText w:val=""/>
+      <w:lvlJc w:val="left"/>
+      <w:pPr>
+        <w:ind w:left="5040" w:hanging="360"/>
+      </w:pPr>
+      <w:rPr>
+        <w:rFonts w:ascii="Symbol" w:hAnsi="Symbol" w:hint="default"/>
+      </w:rPr>
+    </w:lvl>
+    <w:lvl w:ilvl="7" w:tplc="04090003" w:tentative="1">
+      <w:start w:val="1"/>
+      <w:numFmt w:val="bullet"/>
+      <w:lvlText w:val="o"/>
+      <w:lvlJc w:val="left"/>
+      <w:pPr>
+        <w:ind w:left="5760" w:hanging="360"/>
+      </w:pPr>
+      <w:rPr>
+        <w:rFonts w:ascii="Courier New" w:hAnsi="Courier New" w:cs="Courier New" w:hint="default"/>
+      </w:rPr>
+    </w:lvl>
+    <w:lvl w:ilvl="8" w:tplc="04090005" w:tentative="1">
+      <w:start w:val="1"/>
+      <w:numFmt w:val="bullet"/>
+      <w:lvlText w:val=""/>
+      <w:lvlJc w:val="left"/>
+      <w:pPr>
+        <w:ind w:left="6480" w:hanging="360"/>
+      </w:pPr>
+      <w:rPr>
+        <w:rFonts w:ascii="Wingdings" w:hAnsi="Wingdings" w:hint="default"/>
+      </w:rPr>
+    </w:lvl>
+  </w:abstractNum>
+  <w:abstractNum w:abstractNumId="35" w15:restartNumberingAfterBreak="0">
     <w:nsid w:val="799051AC"/>
     <w:multiLevelType w:val="multilevel"/>
     <w:tmpl w:val="04090023"/>
@@ -8024,7 +8172,7 @@
       </w:pPr>
     </w:lvl>
   </w:abstractNum>
-  <w:abstractNum w:abstractNumId="35" w15:restartNumberingAfterBreak="0">
+  <w:abstractNum w:abstractNumId="36" w15:restartNumberingAfterBreak="0">
     <w:nsid w:val="7E7B01F4"/>
     <w:multiLevelType w:val="hybridMultilevel"/>
     <w:tmpl w:val="4EF20644"/>
@@ -8136,85 +8284,85 @@
       </w:rPr>
     </w:lvl>
   </w:abstractNum>
-  <w:num w:numId="1">
-    <w:abstractNumId w:val="34"/>
+  <w:num w:numId="1" w16cid:durableId="805662406">
+    <w:abstractNumId w:val="35"/>
   </w:num>
-  <w:num w:numId="2">
+  <w:num w:numId="2" w16cid:durableId="2091534866">
     <w:abstractNumId w:val="17"/>
   </w:num>
-  <w:num w:numId="3">
+  <w:num w:numId="3" w16cid:durableId="355431076">
     <w:abstractNumId w:val="11"/>
   </w:num>
-  <w:num w:numId="4">
+  <w:num w:numId="4" w16cid:durableId="1520698938">
     <w:abstractNumId w:val="32"/>
   </w:num>
-  <w:num w:numId="5">
+  <w:num w:numId="5" w16cid:durableId="2026638613">
     <w:abstractNumId w:val="22"/>
   </w:num>
-  <w:num w:numId="6">
+  <w:num w:numId="6" w16cid:durableId="672074128">
     <w:abstractNumId w:val="18"/>
   </w:num>
-  <w:num w:numId="7">
+  <w:num w:numId="7" w16cid:durableId="2093162030">
     <w:abstractNumId w:val="30"/>
   </w:num>
-  <w:num w:numId="8">
+  <w:num w:numId="8" w16cid:durableId="1207065999">
     <w:abstractNumId w:val="24"/>
   </w:num>
-  <w:num w:numId="9">
+  <w:num w:numId="9" w16cid:durableId="1997760531">
     <w:abstractNumId w:val="29"/>
   </w:num>
-  <w:num w:numId="10">
+  <w:num w:numId="10" w16cid:durableId="1631549061">
     <w:abstractNumId w:val="9"/>
   </w:num>
-  <w:num w:numId="11">
+  <w:num w:numId="11" w16cid:durableId="1748961390">
     <w:abstractNumId w:val="7"/>
   </w:num>
-  <w:num w:numId="12">
+  <w:num w:numId="12" w16cid:durableId="1068721856">
     <w:abstractNumId w:val="6"/>
   </w:num>
-  <w:num w:numId="13">
+  <w:num w:numId="13" w16cid:durableId="397747123">
     <w:abstractNumId w:val="5"/>
   </w:num>
-  <w:num w:numId="14">
+  <w:num w:numId="14" w16cid:durableId="335767758">
     <w:abstractNumId w:val="4"/>
   </w:num>
-  <w:num w:numId="15">
+  <w:num w:numId="15" w16cid:durableId="1651210243">
     <w:abstractNumId w:val="8"/>
   </w:num>
-  <w:num w:numId="16">
+  <w:num w:numId="16" w16cid:durableId="793672981">
     <w:abstractNumId w:val="3"/>
   </w:num>
-  <w:num w:numId="17">
+  <w:num w:numId="17" w16cid:durableId="1955163309">
     <w:abstractNumId w:val="2"/>
   </w:num>
-  <w:num w:numId="18">
+  <w:num w:numId="18" w16cid:durableId="1803380416">
     <w:abstractNumId w:val="1"/>
   </w:num>
-  <w:num w:numId="19">
+  <w:num w:numId="19" w16cid:durableId="2016297666">
     <w:abstractNumId w:val="0"/>
   </w:num>
-  <w:num w:numId="20">
+  <w:num w:numId="20" w16cid:durableId="696856571">
     <w:abstractNumId w:val="23"/>
   </w:num>
-  <w:num w:numId="21">
+  <w:num w:numId="21" w16cid:durableId="1486775154">
     <w:abstractNumId w:val="28"/>
   </w:num>
-  <w:num w:numId="22">
-    <w:abstractNumId w:val="35"/>
+  <w:num w:numId="22" w16cid:durableId="1564828800">
+    <w:abstractNumId w:val="36"/>
   </w:num>
-  <w:num w:numId="23">
+  <w:num w:numId="23" w16cid:durableId="769546559">
     <w:abstractNumId w:val="16"/>
   </w:num>
-  <w:num w:numId="24">
+  <w:num w:numId="24" w16cid:durableId="793332549">
     <w:abstractNumId w:val="31"/>
   </w:num>
-  <w:num w:numId="25">
+  <w:num w:numId="25" w16cid:durableId="950549464">
     <w:abstractNumId w:val="27"/>
   </w:num>
-  <w:num w:numId="26">
+  <w:num w:numId="26" w16cid:durableId="561215510">
     <w:abstractNumId w:val="19"/>
   </w:num>
-  <w:num w:numId="27">
+  <w:num w:numId="27" w16cid:durableId="276453374">
     <w:abstractNumId w:val="21"/>
     <w:lvlOverride w:ilvl="0">
       <w:startOverride w:val="1"/>
@@ -8244,7 +8392,7 @@
       <w:startOverride w:val="1"/>
     </w:lvlOverride>
   </w:num>
-  <w:num w:numId="28">
+  <w:num w:numId="28" w16cid:durableId="517932730">
     <w:abstractNumId w:val="19"/>
     <w:lvlOverride w:ilvl="0">
       <w:startOverride w:val="1"/>
@@ -8272,32 +8420,35 @@
       <w:startOverride w:val="1"/>
     </w:lvlOverride>
   </w:num>
-  <w:num w:numId="29">
+  <w:num w:numId="29" w16cid:durableId="1296645825">
     <w:abstractNumId w:val="20"/>
   </w:num>
-  <w:num w:numId="30">
+  <w:num w:numId="30" w16cid:durableId="961350070">
     <w:abstractNumId w:val="15"/>
   </w:num>
-  <w:num w:numId="31">
+  <w:num w:numId="31" w16cid:durableId="232470547">
     <w:abstractNumId w:val="14"/>
   </w:num>
-  <w:num w:numId="32">
+  <w:num w:numId="32" w16cid:durableId="2133546560">
     <w:abstractNumId w:val="13"/>
   </w:num>
-  <w:num w:numId="33">
+  <w:num w:numId="33" w16cid:durableId="1653485493">
     <w:abstractNumId w:val="10"/>
   </w:num>
-  <w:num w:numId="34">
+  <w:num w:numId="34" w16cid:durableId="1336030431">
     <w:abstractNumId w:val="12"/>
   </w:num>
-  <w:num w:numId="35">
+  <w:num w:numId="35" w16cid:durableId="1277521475">
     <w:abstractNumId w:val="33"/>
   </w:num>
-  <w:num w:numId="36">
+  <w:num w:numId="36" w16cid:durableId="175536016">
     <w:abstractNumId w:val="25"/>
   </w:num>
-  <w:num w:numId="37">
+  <w:num w:numId="37" w16cid:durableId="998584070">
     <w:abstractNumId w:val="26"/>
+  </w:num>
+  <w:num w:numId="38" w16cid:durableId="1568765108">
+    <w:abstractNumId w:val="34"/>
   </w:num>
   <w:numIdMacAtCleanup w:val="22"/>
 </w:numbering>
@@ -8927,7 +9078,6 @@
   <w:style w:type="character" w:default="1" w:styleId="DefaultParagraphFont">
     <w:name w:val="Default Paragraph Font"/>
     <w:uiPriority w:val="1"/>
-    <w:semiHidden/>
     <w:unhideWhenUsed/>
   </w:style>
   <w:style w:type="table" w:default="1" w:styleId="TableNormal">
@@ -14416,10 +14566,6 @@
 </file>
 
 <file path=customXml/item1.xml><?xml version="1.0" encoding="utf-8"?>
-<b:Sources xmlns:b="http://schemas.openxmlformats.org/officeDocument/2006/bibliography" xmlns="http://schemas.openxmlformats.org/officeDocument/2006/bibliography" SelectedStyle="\APA.XSL" StyleName="APA"/>
-</file>
-
-<file path=customXml/item2.xml><?xml version="1.0" encoding="utf-8"?>
 <Workflow version="v.1.13">
   <Filtration versionrequired="True" status="DONE" StartTime="25-07-2014 13:27:04" EndTime="25-07-2014 13:28:29">
     <Mandatory>
@@ -14597,16 +14743,20 @@
 </Workflow>
 </file>
 
+<file path=customXml/item2.xml><?xml version="1.0" encoding="utf-8"?>
+<b:Sources xmlns:b="http://schemas.openxmlformats.org/officeDocument/2006/bibliography" xmlns="http://schemas.openxmlformats.org/officeDocument/2006/bibliography" SelectedStyle="\APA.XSL" StyleName="APA"/>
+</file>
+
 <file path=customXml/itemProps1.xml><?xml version="1.0" encoding="utf-8"?>
+<ds:datastoreItem xmlns:ds="http://schemas.openxmlformats.org/officeDocument/2006/customXml" ds:itemID="{4D45DBA2-DCF6-46BF-858B-9A8CC8161B4D}">
+  <ds:schemaRefs/>
+</ds:datastoreItem>
+</file>
+
+<file path=customXml/itemProps2.xml><?xml version="1.0" encoding="utf-8"?>
 <ds:datastoreItem xmlns:ds="http://schemas.openxmlformats.org/officeDocument/2006/customXml" ds:itemID="{B589180B-96F4-4B3D-93D7-E2C64345EF74}">
   <ds:schemaRefs>
     <ds:schemaRef ds:uri="http://schemas.openxmlformats.org/officeDocument/2006/bibliography"/>
   </ds:schemaRefs>
 </ds:datastoreItem>
-</file>
-
-<file path=customXml/itemProps2.xml><?xml version="1.0" encoding="utf-8"?>
-<ds:datastoreItem xmlns:ds="http://schemas.openxmlformats.org/officeDocument/2006/customXml" ds:itemID="{4D45DBA2-DCF6-46BF-858B-9A8CC8161B4D}">
-  <ds:schemaRefs/>
-</ds:datastoreItem>
 </file>
</xml_diff>

<commit_message>
cleaned up presentation and paper
</commit_message>
<xml_diff>
--- a/docs/paper.docx
+++ b/docs/paper.docx
@@ -3313,7 +3313,23 @@
           <w:szCs w:val="19"/>
           <w14:ligatures w14:val="standard"/>
         </w:rPr>
-        <w:t xml:space="preserve"> which first optimize the parameters then train the </w:t>
+        <w:t xml:space="preserve"> which first optimize the parameters </w:t>
+      </w:r>
+      <w:r>
+        <w:rPr>
+          <w:sz w:val="19"/>
+          <w:szCs w:val="19"/>
+          <w14:ligatures w14:val="standard"/>
+        </w:rPr>
+        <w:t xml:space="preserve">and </w:t>
+      </w:r>
+      <w:r>
+        <w:rPr>
+          <w:sz w:val="19"/>
+          <w:szCs w:val="19"/>
+          <w14:ligatures w14:val="standard"/>
+        </w:rPr>
+        <w:t xml:space="preserve">then train the </w:t>
       </w:r>
       <w:r>
         <w:rPr>
@@ -3417,7 +3433,23 @@
           <w:szCs w:val="19"/>
           <w14:ligatures w14:val="standard"/>
         </w:rPr>
-        <w:t xml:space="preserve"> hyperparameters schedules</w:t>
+        <w:t xml:space="preserve"> </w:t>
+      </w:r>
+      <w:r>
+        <w:rPr>
+          <w:sz w:val="19"/>
+          <w:szCs w:val="19"/>
+          <w14:ligatures w14:val="standard"/>
+        </w:rPr>
+        <w:t>hyperparameter</w:t>
+      </w:r>
+      <w:r>
+        <w:rPr>
+          <w:sz w:val="19"/>
+          <w:szCs w:val="19"/>
+          <w14:ligatures w14:val="standard"/>
+        </w:rPr>
+        <w:t xml:space="preserve"> schedules</w:t>
       </w:r>
       <w:r>
         <w:rPr>
@@ -3725,7 +3757,23 @@
           <w:szCs w:val="19"/>
           <w14:ligatures w14:val="standard"/>
         </w:rPr>
-        <w:t xml:space="preserve">, Max, et al., and Li, Ang et al. to devise a </w:t>
+        <w:t>, Max, et al., and Li, Ang</w:t>
+      </w:r>
+      <w:r>
+        <w:rPr>
+          <w:sz w:val="19"/>
+          <w:szCs w:val="19"/>
+          <w14:ligatures w14:val="standard"/>
+        </w:rPr>
+        <w:t>,</w:t>
+      </w:r>
+      <w:r>
+        <w:rPr>
+          <w:sz w:val="19"/>
+          <w:szCs w:val="19"/>
+          <w14:ligatures w14:val="standard"/>
+        </w:rPr>
+        <w:t xml:space="preserve"> et al. to devise a </w:t>
       </w:r>
       <w:r>
         <w:rPr>
@@ -4014,37 +4062,37 @@
           <w:szCs w:val="19"/>
           <w14:ligatures w14:val="standard"/>
         </w:rPr>
-        <w:t>for topology as well</w:t>
-      </w:r>
-      <w:r>
-        <w:rPr>
-          <w:sz w:val="19"/>
-          <w:szCs w:val="19"/>
-          <w14:ligatures w14:val="standard"/>
-        </w:rPr>
-        <w:t xml:space="preserve">, </w:t>
-      </w:r>
-      <w:r>
-        <w:rPr>
-          <w:sz w:val="19"/>
-          <w:szCs w:val="19"/>
-          <w14:ligatures w14:val="standard"/>
-        </w:rPr>
-        <w:t xml:space="preserve">while the neural networks in the population are </w:t>
-      </w:r>
-      <w:r>
-        <w:rPr>
-          <w:sz w:val="19"/>
-          <w:szCs w:val="19"/>
-          <w14:ligatures w14:val="standard"/>
-        </w:rPr>
-        <w:t xml:space="preserve"> </w:t>
+        <w:t>for topology</w:t>
+      </w:r>
+      <w:r>
+        <w:rPr>
+          <w:sz w:val="19"/>
+          <w:szCs w:val="19"/>
+          <w14:ligatures w14:val="standard"/>
+        </w:rPr>
+        <w:t>. At the same time,</w:t>
+      </w:r>
+      <w:r>
+        <w:rPr>
+          <w:sz w:val="19"/>
+          <w:szCs w:val="19"/>
+          <w14:ligatures w14:val="standard"/>
+        </w:rPr>
+        <w:t xml:space="preserve"> the neural networks in the </w:t>
+      </w:r>
+      <w:r>
+        <w:rPr>
+          <w:sz w:val="19"/>
+          <w:szCs w:val="19"/>
+          <w14:ligatures w14:val="standard"/>
+        </w:rPr>
+        <w:lastRenderedPageBreak/>
+        <w:t>population are</w:t>
       </w:r>
       <w:r>
         <w:rPr>
           <w:noProof/>
         </w:rPr>
-        <w:lastRenderedPageBreak/>
         <mc:AlternateContent>
           <mc:Choice Requires="wps">
             <w:drawing>
@@ -4250,7 +4298,23 @@
           <w:szCs w:val="19"/>
           <w14:ligatures w14:val="standard"/>
         </w:rPr>
-        <w:t xml:space="preserve">simultaneous </w:t>
+        <w:t xml:space="preserve"> </w:t>
+      </w:r>
+      <w:r>
+        <w:rPr>
+          <w:sz w:val="19"/>
+          <w:szCs w:val="19"/>
+          <w14:ligatures w14:val="standard"/>
+        </w:rPr>
+        <w:t>simultaneously</w:t>
+      </w:r>
+      <w:r>
+        <w:rPr>
+          <w:sz w:val="19"/>
+          <w:szCs w:val="19"/>
+          <w14:ligatures w14:val="standard"/>
+        </w:rPr>
+        <w:t xml:space="preserve"> </w:t>
       </w:r>
       <w:r>
         <w:rPr>
@@ -4358,7 +4422,23 @@
           <w:szCs w:val="19"/>
           <w14:ligatures w14:val="standard"/>
         </w:rPr>
-        <w:t>rid search, it’s able to search</w:t>
+        <w:t xml:space="preserve">rid search, </w:t>
+      </w:r>
+      <w:r>
+        <w:rPr>
+          <w:sz w:val="19"/>
+          <w:szCs w:val="19"/>
+          <w14:ligatures w14:val="standard"/>
+        </w:rPr>
+        <w:t>it can</w:t>
+      </w:r>
+      <w:r>
+        <w:rPr>
+          <w:sz w:val="19"/>
+          <w:szCs w:val="19"/>
+          <w14:ligatures w14:val="standard"/>
+        </w:rPr>
+        <w:t xml:space="preserve"> search</w:t>
       </w:r>
       <w:r>
         <w:rPr>
@@ -4390,7 +4470,23 @@
           <w:szCs w:val="19"/>
           <w14:ligatures w14:val="standard"/>
         </w:rPr>
-        <w:t xml:space="preserve"> leverages stochastic beam search capabilities of genetic algorithms</w:t>
+        <w:t xml:space="preserve"> leverages </w:t>
+      </w:r>
+      <w:r>
+        <w:rPr>
+          <w:sz w:val="19"/>
+          <w:szCs w:val="19"/>
+          <w14:ligatures w14:val="standard"/>
+        </w:rPr>
+        <w:t xml:space="preserve">the </w:t>
+      </w:r>
+      <w:r>
+        <w:rPr>
+          <w:sz w:val="19"/>
+          <w:szCs w:val="19"/>
+          <w14:ligatures w14:val="standard"/>
+        </w:rPr>
+        <w:t>stochastic beam search capabilities of genetic algorithms</w:t>
       </w:r>
       <w:r>
         <w:rPr>
@@ -4406,15 +4502,47 @@
           <w:szCs w:val="19"/>
           <w14:ligatures w14:val="standard"/>
         </w:rPr>
-        <w:t xml:space="preserve">Unlike Random search, it’s able to </w:t>
-      </w:r>
-      <w:r>
-        <w:rPr>
-          <w:sz w:val="19"/>
-          <w:szCs w:val="19"/>
-          <w14:ligatures w14:val="standard"/>
-        </w:rPr>
-        <w:t>leverage the information gained from prior iterations to guide the search closer to its goal</w:t>
+        <w:t>Unlike Random search, it</w:t>
+      </w:r>
+      <w:r>
+        <w:rPr>
+          <w:sz w:val="19"/>
+          <w:szCs w:val="19"/>
+          <w14:ligatures w14:val="standard"/>
+        </w:rPr>
+        <w:t xml:space="preserve"> can</w:t>
+      </w:r>
+      <w:r>
+        <w:rPr>
+          <w:sz w:val="19"/>
+          <w:szCs w:val="19"/>
+          <w14:ligatures w14:val="standard"/>
+        </w:rPr>
+        <w:t xml:space="preserve"> </w:t>
+      </w:r>
+      <w:r>
+        <w:rPr>
+          <w:sz w:val="19"/>
+          <w:szCs w:val="19"/>
+          <w14:ligatures w14:val="standard"/>
+        </w:rPr>
+        <w:t xml:space="preserve">leverage the information gained from prior iterations to guide the </w:t>
+      </w:r>
+      <w:r>
+        <w:rPr>
+          <w:sz w:val="19"/>
+          <w:szCs w:val="19"/>
+          <w14:ligatures w14:val="standard"/>
+        </w:rPr>
+        <w:t>probe</w:t>
+      </w:r>
+      <w:r>
+        <w:rPr>
+          <w:sz w:val="19"/>
+          <w:szCs w:val="19"/>
+          <w14:ligatures w14:val="standard"/>
+        </w:rPr>
+        <w:t xml:space="preserve"> closer to its goal</w:t>
       </w:r>
       <w:r>
         <w:rPr>
@@ -4454,7 +4582,23 @@
           <w:szCs w:val="19"/>
           <w14:ligatures w14:val="standard"/>
         </w:rPr>
-        <w:t xml:space="preserve"> Finally, unlike PBT, it’s able to </w:t>
+        <w:t xml:space="preserve"> Finally, unlike PBT, </w:t>
+      </w:r>
+      <w:r>
+        <w:rPr>
+          <w:sz w:val="19"/>
+          <w:szCs w:val="19"/>
+          <w14:ligatures w14:val="standard"/>
+        </w:rPr>
+        <w:t>it can</w:t>
+      </w:r>
+      <w:r>
+        <w:rPr>
+          <w:sz w:val="19"/>
+          <w:szCs w:val="19"/>
+          <w14:ligatures w14:val="standard"/>
+        </w:rPr>
+        <w:t xml:space="preserve"> </w:t>
       </w:r>
       <w:r>
         <w:rPr>
@@ -4494,7 +4638,7 @@
           <w:szCs w:val="19"/>
           <w14:ligatures w14:val="standard"/>
         </w:rPr>
-        <w:t xml:space="preserve"> Given the fact that a wrong topology can invalidate </w:t>
+        <w:t xml:space="preserve"> Given that a wrong topology can invalidate </w:t>
       </w:r>
       <w:r>
         <w:rPr>
@@ -4510,7 +4654,18 @@
           <w:szCs w:val="19"/>
           <w14:ligatures w14:val="standard"/>
         </w:rPr>
-        <w:t>gives it a strong advantage over other approaches.</w:t>
+        <w:t xml:space="preserve">gives it a </w:t>
+      </w:r>
+      <w:r>
+        <w:t>decisive</w:t>
+      </w:r>
+      <w:r>
+        <w:rPr>
+          <w:sz w:val="19"/>
+          <w:szCs w:val="19"/>
+          <w14:ligatures w14:val="standard"/>
+        </w:rPr>
+        <w:t xml:space="preserve"> advantage over other approaches.</w:t>
       </w:r>
     </w:p>
     <w:p>
@@ -4724,7 +4879,7 @@
           <w:szCs w:val="19"/>
           <w:lang w:eastAsia="it-IT"/>
         </w:rPr>
-        <w:t>It takes an ANN, a validation/test set and returns the score</w:t>
+        <w:t>It takes an ANN, a validation/test set</w:t>
       </w:r>
       <w:r>
         <w:rPr>
@@ -4734,7 +4889,7 @@
           <w:szCs w:val="19"/>
           <w:lang w:eastAsia="it-IT"/>
         </w:rPr>
-        <w:t xml:space="preserve"> based on a ration function f</w:t>
+        <w:t>,</w:t>
       </w:r>
       <w:r>
         <w:rPr>
@@ -4744,7 +4899,47 @@
           <w:szCs w:val="19"/>
           <w:lang w:eastAsia="it-IT"/>
         </w:rPr>
-        <w:t xml:space="preserve"> describe below:</w:t>
+        <w:t xml:space="preserve"> and returns the score</w:t>
+      </w:r>
+      <w:r>
+        <w:rPr>
+          <w:b w:val="0"/>
+          <w:bCs/>
+          <w:sz w:val="19"/>
+          <w:szCs w:val="19"/>
+          <w:lang w:eastAsia="it-IT"/>
+        </w:rPr>
+        <w:t xml:space="preserve"> based on a ration function f</w:t>
+      </w:r>
+      <w:r>
+        <w:rPr>
+          <w:b w:val="0"/>
+          <w:bCs/>
+          <w:sz w:val="19"/>
+          <w:szCs w:val="19"/>
+          <w:lang w:eastAsia="it-IT"/>
+        </w:rPr>
+        <w:t xml:space="preserve"> </w:t>
+      </w:r>
+      <w:r>
+        <w:rPr>
+          <w:b w:val="0"/>
+          <w:bCs/>
+          <w:sz w:val="19"/>
+          <w:szCs w:val="19"/>
+          <w:lang w:eastAsia="it-IT"/>
+        </w:rPr>
+        <w:t>described</w:t>
+      </w:r>
+      <w:r>
+        <w:rPr>
+          <w:b w:val="0"/>
+          <w:bCs/>
+          <w:sz w:val="19"/>
+          <w:szCs w:val="19"/>
+          <w:lang w:eastAsia="it-IT"/>
+        </w:rPr>
+        <w:t xml:space="preserve"> below:</w:t>
       </w:r>
     </w:p>
     <w:p>
@@ -4936,7 +5131,47 @@
           <w:szCs w:val="19"/>
           <w:lang w:eastAsia="it-IT"/>
         </w:rPr>
-        <w:t xml:space="preserve"> in steps, it computes the accuracy over the set, then get the ANN size, and finally apply </w:t>
+        <w:t xml:space="preserve"> in steps, it computes the accuracy over the set, </w:t>
+      </w:r>
+      <w:r>
+        <w:rPr>
+          <w:b w:val="0"/>
+          <w:bCs/>
+          <w:sz w:val="19"/>
+          <w:szCs w:val="19"/>
+          <w:lang w:eastAsia="it-IT"/>
+        </w:rPr>
+        <w:t>gets</w:t>
+      </w:r>
+      <w:r>
+        <w:rPr>
+          <w:b w:val="0"/>
+          <w:bCs/>
+          <w:sz w:val="19"/>
+          <w:szCs w:val="19"/>
+          <w:lang w:eastAsia="it-IT"/>
+        </w:rPr>
+        <w:t xml:space="preserve"> the ANN size, and finally </w:t>
+      </w:r>
+      <w:r>
+        <w:rPr>
+          <w:b w:val="0"/>
+          <w:bCs/>
+          <w:sz w:val="19"/>
+          <w:szCs w:val="19"/>
+          <w:lang w:eastAsia="it-IT"/>
+        </w:rPr>
+        <w:t>applies</w:t>
+      </w:r>
+      <w:r>
+        <w:rPr>
+          <w:b w:val="0"/>
+          <w:bCs/>
+          <w:sz w:val="19"/>
+          <w:szCs w:val="19"/>
+          <w:lang w:eastAsia="it-IT"/>
+        </w:rPr>
+        <w:t xml:space="preserve"> </w:t>
       </w:r>
       <w:r>
         <w:rPr>
@@ -5106,7 +5341,7 @@
           <w:sz w:val="19"/>
           <w:szCs w:val="19"/>
         </w:rPr>
-        <w:t>is simply “ready” after a set number of iteration has elapsed since last time it was ready</w:t>
+        <w:t>is simply “ready” after a set number of iteration</w:t>
       </w:r>
       <w:r>
         <w:rPr>
@@ -5115,6 +5350,42 @@
           <w:sz w:val="19"/>
           <w:szCs w:val="19"/>
         </w:rPr>
+        <w:t>s</w:t>
+      </w:r>
+      <w:r>
+        <w:rPr>
+          <w:b w:val="0"/>
+          <w:bCs/>
+          <w:sz w:val="19"/>
+          <w:szCs w:val="19"/>
+        </w:rPr>
+        <w:t xml:space="preserve"> has elapsed since </w:t>
+      </w:r>
+      <w:r>
+        <w:rPr>
+          <w:b w:val="0"/>
+          <w:bCs/>
+          <w:sz w:val="19"/>
+          <w:szCs w:val="19"/>
+        </w:rPr>
+        <w:t xml:space="preserve">the </w:t>
+      </w:r>
+      <w:r>
+        <w:rPr>
+          <w:b w:val="0"/>
+          <w:bCs/>
+          <w:sz w:val="19"/>
+          <w:szCs w:val="19"/>
+        </w:rPr>
+        <w:t>last time it was ready</w:t>
+      </w:r>
+      <w:r>
+        <w:rPr>
+          <w:b w:val="0"/>
+          <w:bCs/>
+          <w:sz w:val="19"/>
+          <w:szCs w:val="19"/>
+        </w:rPr>
         <w:t xml:space="preserve">. </w:t>
       </w:r>
     </w:p>
@@ -5153,7 +5424,25 @@
           <w:sz w:val="19"/>
           <w:szCs w:val="19"/>
         </w:rPr>
-        <w:t xml:space="preserve"> in the population by performance ratio. If current net is in the bottom 20% of the population, we sample another net uniformly from the top 20% of the population to exploit.</w:t>
+        <w:t xml:space="preserve"> in the population by performance ratio. If </w:t>
+      </w:r>
+      <w:r>
+        <w:rPr>
+          <w:b w:val="0"/>
+          <w:bCs/>
+          <w:sz w:val="19"/>
+          <w:szCs w:val="19"/>
+        </w:rPr>
+        <w:t xml:space="preserve">the </w:t>
+      </w:r>
+      <w:r>
+        <w:rPr>
+          <w:b w:val="0"/>
+          <w:bCs/>
+          <w:sz w:val="19"/>
+          <w:szCs w:val="19"/>
+        </w:rPr>
+        <w:t>current net is in the bottom 20% of the population, we sample another net uniformly from the top 20% to exploit.</w:t>
       </w:r>
     </w:p>
     <w:p>
@@ -5200,7 +5489,7 @@
           <w:sz w:val="19"/>
           <w:szCs w:val="19"/>
         </w:rPr>
-        <w:t xml:space="preserve">exploit. </w:t>
+        <w:t>E</w:t>
       </w:r>
       <w:r>
         <w:rPr>
@@ -5209,7 +5498,16 @@
           <w:sz w:val="19"/>
           <w:szCs w:val="19"/>
         </w:rPr>
-        <w:t xml:space="preserve">When a net is ready after a certain number of iterations, and is struggling in performance (bottom 20%), it can exploit the rest of the population by copying the topology, weights, and </w:t>
+        <w:t xml:space="preserve">xploit. </w:t>
+      </w:r>
+      <w:r>
+        <w:rPr>
+          <w:b w:val="0"/>
+          <w:bCs/>
+          <w:sz w:val="19"/>
+          <w:szCs w:val="19"/>
+        </w:rPr>
+        <w:t xml:space="preserve">When a net is ready after a certain number of iterations and is struggling in performance (bottom 20%), it can exploit the rest of the population by copying the topology, weights, and </w:t>
       </w:r>
       <w:r>
         <w:rPr>
@@ -5279,16 +5577,30 @@
         </w:rPr>
         <w:t xml:space="preserve"> we have </w:t>
       </w:r>
-      <w:proofErr w:type="gramStart"/>
-      <w:r>
-        <w:rPr>
-          <w:sz w:val="19"/>
-          <w:szCs w:val="19"/>
-          <w14:ligatures w14:val="standard"/>
-        </w:rPr>
-        <w:t>explore</w:t>
-      </w:r>
-      <w:proofErr w:type="gramEnd"/>
+      <w:r>
+        <w:rPr>
+          <w:sz w:val="19"/>
+          <w:szCs w:val="19"/>
+          <w14:ligatures w14:val="standard"/>
+        </w:rPr>
+        <w:t>E</w:t>
+      </w:r>
+      <w:r>
+        <w:rPr>
+          <w:sz w:val="19"/>
+          <w:szCs w:val="19"/>
+          <w14:ligatures w14:val="standard"/>
+        </w:rPr>
+        <w:t>xplore</w:t>
+      </w:r>
+      <w:r>
+        <w:rPr>
+          <w:sz w:val="19"/>
+          <w:szCs w:val="19"/>
+          <w14:ligatures w14:val="standard"/>
+        </w:rPr>
+        <w:t>,</w:t>
+      </w:r>
       <w:r>
         <w:rPr>
           <w:sz w:val="19"/>
@@ -5323,7 +5635,7 @@
           <w:szCs w:val="19"/>
           <w14:ligatures w14:val="standard"/>
         </w:rPr>
-        <w:t>Following exploitation, the net experiences a perturbation in its hyperparameters, and topology before continuing training with the new hypermeters and topology.</w:t>
+        <w:t>Following exploitation, the net experiences a perturbation in its hyperparameters and topology before continuing training with the new hypermeters and topology.</w:t>
       </w:r>
       <w:r>
         <w:rPr>
@@ -5347,15 +5659,31 @@
           <w:szCs w:val="19"/>
           <w14:ligatures w14:val="standard"/>
         </w:rPr>
-        <w:t xml:space="preserve">. </w:t>
-      </w:r>
-      <w:r>
-        <w:rPr>
-          <w:sz w:val="19"/>
-          <w:szCs w:val="19"/>
-          <w14:ligatures w14:val="standard"/>
-        </w:rPr>
-        <w:t>Topology either gains a neuron, loses a neuron, or does nothing</w:t>
+        <w:t>, and</w:t>
+      </w:r>
+      <w:r>
+        <w:rPr>
+          <w:sz w:val="19"/>
+          <w:szCs w:val="19"/>
+          <w14:ligatures w14:val="standard"/>
+        </w:rPr>
+        <w:t xml:space="preserve"> </w:t>
+      </w:r>
+      <w:r>
+        <w:rPr>
+          <w:sz w:val="19"/>
+          <w:szCs w:val="19"/>
+          <w14:ligatures w14:val="standard"/>
+        </w:rPr>
+        <w:t>t</w:t>
+      </w:r>
+      <w:r>
+        <w:rPr>
+          <w:sz w:val="19"/>
+          <w:szCs w:val="19"/>
+          <w14:ligatures w14:val="standard"/>
+        </w:rPr>
+        <w:t>opology either gains a neuron, loses a neuron, or does nothing</w:t>
       </w:r>
       <w:r>
         <w:rPr>
@@ -5461,7 +5789,7 @@
           <w:lang w:eastAsia="it-IT"/>
           <w14:ligatures w14:val="standard"/>
         </w:rPr>
-        <w:t xml:space="preserve">AutoML, we propose an augmentation of a general framework for population-based training that searches for the optimal network architecture. To evaluate our approach, we will be attempting to find optimal hyperparameters for optimal ANN models on the following datasets: </w:t>
+        <w:t xml:space="preserve">AutoML, we propose an augmentation of population-based training that searches for the optimal network architecture. To evaluate our approach, we will be attempting to find optimal hyperparameters for optimal ANN models on the following datasets: </w:t>
       </w:r>
     </w:p>
     <w:p>
@@ -5786,7 +6114,7 @@
           <w:lang w:eastAsia="ja-JP"/>
           <w14:ligatures w14:val="standard"/>
         </w:rPr>
-        <w:t xml:space="preserve">With these metrics, we aim to demonstrate that our method performs better consistently across the board when compared to other similar approaches such as grid search, random search, and ANN search. </w:t>
+        <w:t xml:space="preserve">With these metrics, we aim to demonstrate that our method performs better consistently across the board. </w:t>
       </w:r>
       <w:r>
         <w:rPr>
@@ -5854,14 +6182,36 @@
           <w14:ligatures w14:val="standard"/>
         </w:rPr>
       </w:pPr>
-      <w:r>
-        <w:rPr>
-          <w:sz w:val="19"/>
-          <w:szCs w:val="19"/>
-          <w:lang w:eastAsia="it-IT"/>
-          <w14:ligatures w14:val="standard"/>
-        </w:rPr>
-        <w:t xml:space="preserve">To evaluate our approach, we will be attempting to find optimal hyperparameters for optimal ANN models on the following datasets: </w:t>
+    </w:p>
+    <w:p>
+      <w:pPr>
+        <w:pStyle w:val="Para"/>
+        <w:ind w:firstLine="0"/>
+        <w:jc w:val="both"/>
+        <w:rPr>
+          <w:sz w:val="19"/>
+          <w:szCs w:val="19"/>
+          <w:lang w:eastAsia="it-IT"/>
+          <w14:ligatures w14:val="standard"/>
+        </w:rPr>
+      </w:pPr>
+      <w:r>
+        <w:rPr>
+          <w:sz w:val="19"/>
+          <w:szCs w:val="19"/>
+          <w:lang w:eastAsia="it-IT"/>
+          <w14:ligatures w14:val="standard"/>
+        </w:rPr>
+        <w:t>Our experiments will be run on the following</w:t>
+      </w:r>
+      <w:r>
+        <w:rPr>
+          <w:sz w:val="19"/>
+          <w:szCs w:val="19"/>
+          <w:lang w:eastAsia="it-IT"/>
+          <w14:ligatures w14:val="standard"/>
+        </w:rPr>
+        <w:t xml:space="preserve"> datasets:</w:t>
       </w:r>
     </w:p>
     <w:p>
@@ -5917,7 +6267,7 @@
           <w:lang w:eastAsia="ja-JP"/>
           <w14:ligatures w14:val="standard"/>
         </w:rPr>
-        <w:t xml:space="preserve"> I</w:t>
+        <w:t xml:space="preserve"> </w:t>
       </w:r>
       <w:r>
         <w:rPr>
@@ -5926,6 +6276,24 @@
           <w:lang w:eastAsia="ja-JP"/>
           <w14:ligatures w14:val="standard"/>
         </w:rPr>
+        <w:t xml:space="preserve">the </w:t>
+      </w:r>
+      <w:r>
+        <w:rPr>
+          <w:sz w:val="19"/>
+          <w:szCs w:val="19"/>
+          <w:lang w:eastAsia="ja-JP"/>
+          <w14:ligatures w14:val="standard"/>
+        </w:rPr>
+        <w:t>I</w:t>
+      </w:r>
+      <w:r>
+        <w:rPr>
+          <w:sz w:val="19"/>
+          <w:szCs w:val="19"/>
+          <w:lang w:eastAsia="ja-JP"/>
+          <w14:ligatures w14:val="standard"/>
+        </w:rPr>
         <w:t>ris</w:t>
       </w:r>
       <w:r>
@@ -5962,7 +6330,7 @@
           <w:lang w:eastAsia="ja-JP"/>
           <w14:ligatures w14:val="standard"/>
         </w:rPr>
-        <w:t>discrete categories and are therefore encoded using one-hot encoding</w:t>
+        <w:t xml:space="preserve">discrete categories and are </w:t>
       </w:r>
       <w:r>
         <w:rPr>
@@ -5971,6 +6339,15 @@
           <w:lang w:eastAsia="ja-JP"/>
           <w14:ligatures w14:val="standard"/>
         </w:rPr>
+        <w:t>therefore encoded using one-hot encoding</w:t>
+      </w:r>
+      <w:r>
+        <w:rPr>
+          <w:sz w:val="19"/>
+          <w:szCs w:val="19"/>
+          <w:lang w:eastAsia="ja-JP"/>
+          <w14:ligatures w14:val="standard"/>
+        </w:rPr>
         <w:t>. 20%</w:t>
       </w:r>
       <w:r>
@@ -6007,6 +6384,15 @@
           <w:lang w:eastAsia="ja-JP"/>
           <w14:ligatures w14:val="standard"/>
         </w:rPr>
+        <w:t xml:space="preserve">the </w:t>
+      </w:r>
+      <w:r>
+        <w:rPr>
+          <w:sz w:val="19"/>
+          <w:szCs w:val="19"/>
+          <w:lang w:eastAsia="ja-JP"/>
+          <w14:ligatures w14:val="standard"/>
+        </w:rPr>
         <w:t>experiment</w:t>
       </w:r>
       <w:r>
@@ -6044,6 +6430,15 @@
           <w14:ligatures w14:val="standard"/>
         </w:rPr>
         <w:t>, readiness is set to 220 epochs</w:t>
+      </w:r>
+      <w:r>
+        <w:rPr>
+          <w:sz w:val="19"/>
+          <w:szCs w:val="19"/>
+          <w:lang w:eastAsia="ja-JP"/>
+          <w14:ligatures w14:val="standard"/>
+        </w:rPr>
+        <w:t>,</w:t>
       </w:r>
       <w:r>
         <w:rPr>
@@ -6126,7 +6521,7 @@
           <w:lang w:eastAsia="ja-JP"/>
           <w14:ligatures w14:val="standard"/>
         </w:rPr>
-        <w:t xml:space="preserve">For Tennis dataset, </w:t>
+        <w:t xml:space="preserve">For </w:t>
       </w:r>
       <w:r>
         <w:rPr>
@@ -6135,7 +6530,7 @@
           <w:lang w:eastAsia="ja-JP"/>
           <w14:ligatures w14:val="standard"/>
         </w:rPr>
-        <w:t xml:space="preserve">both inputs and outputs are discrete categories and are therefore encoded using one-hot encoding. </w:t>
+        <w:t xml:space="preserve">the </w:t>
       </w:r>
       <w:r>
         <w:rPr>
@@ -6144,7 +6539,7 @@
           <w:lang w:eastAsia="ja-JP"/>
           <w14:ligatures w14:val="standard"/>
         </w:rPr>
-        <w:t>Again 20% of dataset used for validation. For experiment, the population size used is k=</w:t>
+        <w:t xml:space="preserve">Tennis dataset, </w:t>
       </w:r>
       <w:r>
         <w:rPr>
@@ -6153,6 +6548,78 @@
           <w:lang w:eastAsia="ja-JP"/>
           <w14:ligatures w14:val="standard"/>
         </w:rPr>
+        <w:t xml:space="preserve">both inputs and outputs are discrete categories encoded using one-hot encoding. </w:t>
+      </w:r>
+      <w:r>
+        <w:rPr>
+          <w:sz w:val="19"/>
+          <w:szCs w:val="19"/>
+          <w:lang w:eastAsia="ja-JP"/>
+          <w14:ligatures w14:val="standard"/>
+        </w:rPr>
+        <w:t xml:space="preserve">Again 20% of </w:t>
+      </w:r>
+      <w:r>
+        <w:rPr>
+          <w:sz w:val="19"/>
+          <w:szCs w:val="19"/>
+          <w:lang w:eastAsia="ja-JP"/>
+          <w14:ligatures w14:val="standard"/>
+        </w:rPr>
+        <w:t xml:space="preserve">the </w:t>
+      </w:r>
+      <w:r>
+        <w:rPr>
+          <w:sz w:val="19"/>
+          <w:szCs w:val="19"/>
+          <w:lang w:eastAsia="ja-JP"/>
+          <w14:ligatures w14:val="standard"/>
+        </w:rPr>
+        <w:t xml:space="preserve">dataset </w:t>
+      </w:r>
+      <w:r>
+        <w:rPr>
+          <w:sz w:val="19"/>
+          <w:szCs w:val="19"/>
+          <w:lang w:eastAsia="ja-JP"/>
+          <w14:ligatures w14:val="standard"/>
+        </w:rPr>
+        <w:t xml:space="preserve">was </w:t>
+      </w:r>
+      <w:r>
+        <w:rPr>
+          <w:sz w:val="19"/>
+          <w:szCs w:val="19"/>
+          <w:lang w:eastAsia="ja-JP"/>
+          <w14:ligatures w14:val="standard"/>
+        </w:rPr>
+        <w:t xml:space="preserve">used for validation. For </w:t>
+      </w:r>
+      <w:r>
+        <w:rPr>
+          <w:sz w:val="19"/>
+          <w:szCs w:val="19"/>
+          <w:lang w:eastAsia="ja-JP"/>
+          <w14:ligatures w14:val="standard"/>
+        </w:rPr>
+        <w:t xml:space="preserve">the </w:t>
+      </w:r>
+      <w:r>
+        <w:rPr>
+          <w:sz w:val="19"/>
+          <w:szCs w:val="19"/>
+          <w:lang w:eastAsia="ja-JP"/>
+          <w14:ligatures w14:val="standard"/>
+        </w:rPr>
+        <w:t>experiment, the population size used is k=</w:t>
+      </w:r>
+      <w:r>
+        <w:rPr>
+          <w:sz w:val="19"/>
+          <w:szCs w:val="19"/>
+          <w:lang w:eastAsia="ja-JP"/>
+          <w14:ligatures w14:val="standard"/>
+        </w:rPr>
         <w:t>16</w:t>
       </w:r>
       <w:r>
@@ -6180,7 +6647,25 @@
           <w:lang w:eastAsia="ja-JP"/>
           <w14:ligatures w14:val="standard"/>
         </w:rPr>
-        <w:t xml:space="preserve"> 220 epochs and the total number of epochs is </w:t>
+        <w:t xml:space="preserve"> 220 epochs</w:t>
+      </w:r>
+      <w:r>
+        <w:rPr>
+          <w:sz w:val="19"/>
+          <w:szCs w:val="19"/>
+          <w:lang w:eastAsia="ja-JP"/>
+          <w14:ligatures w14:val="standard"/>
+        </w:rPr>
+        <w:t>,</w:t>
+      </w:r>
+      <w:r>
+        <w:rPr>
+          <w:sz w:val="19"/>
+          <w:szCs w:val="19"/>
+          <w:lang w:eastAsia="ja-JP"/>
+          <w14:ligatures w14:val="standard"/>
+        </w:rPr>
+        <w:t xml:space="preserve"> and the total number of epochs is </w:t>
       </w:r>
       <w:r>
         <w:rPr>
@@ -6254,6 +6739,15 @@
           <w:lang w:eastAsia="ja-JP"/>
           <w14:ligatures w14:val="standard"/>
         </w:rPr>
+        <w:t xml:space="preserve">the </w:t>
+      </w:r>
+      <w:r>
+        <w:rPr>
+          <w:sz w:val="19"/>
+          <w:szCs w:val="19"/>
+          <w:lang w:eastAsia="ja-JP"/>
+          <w14:ligatures w14:val="standard"/>
+        </w:rPr>
         <w:t xml:space="preserve">Identity dataset, </w:t>
       </w:r>
       <w:r>
@@ -6263,7 +6757,7 @@
           <w:lang w:eastAsia="ja-JP"/>
           <w14:ligatures w14:val="standard"/>
         </w:rPr>
-        <w:t>no encoding for the inputs or outputs was required. The whole dataset was used as validation set.</w:t>
+        <w:t xml:space="preserve">no encoding for the inputs or outputs was required. The whole dataset was used as </w:t>
       </w:r>
       <w:r>
         <w:rPr>
@@ -6272,7 +6766,61 @@
           <w:lang w:eastAsia="ja-JP"/>
           <w14:ligatures w14:val="standard"/>
         </w:rPr>
-        <w:t xml:space="preserve"> For experiment, the population size used is k=600, readiness is set to 400 epochs and the total number of epochs is 8000. </w:t>
+        <w:t xml:space="preserve">a </w:t>
+      </w:r>
+      <w:r>
+        <w:rPr>
+          <w:sz w:val="19"/>
+          <w:szCs w:val="19"/>
+          <w:lang w:eastAsia="ja-JP"/>
+          <w14:ligatures w14:val="standard"/>
+        </w:rPr>
+        <w:t>validation set.</w:t>
+      </w:r>
+      <w:r>
+        <w:rPr>
+          <w:sz w:val="19"/>
+          <w:szCs w:val="19"/>
+          <w:lang w:eastAsia="ja-JP"/>
+          <w14:ligatures w14:val="standard"/>
+        </w:rPr>
+        <w:t xml:space="preserve"> For </w:t>
+      </w:r>
+      <w:r>
+        <w:rPr>
+          <w:sz w:val="19"/>
+          <w:szCs w:val="19"/>
+          <w:lang w:eastAsia="ja-JP"/>
+          <w14:ligatures w14:val="standard"/>
+        </w:rPr>
+        <w:t xml:space="preserve">the </w:t>
+      </w:r>
+      <w:r>
+        <w:rPr>
+          <w:sz w:val="19"/>
+          <w:szCs w:val="19"/>
+          <w:lang w:eastAsia="ja-JP"/>
+          <w14:ligatures w14:val="standard"/>
+        </w:rPr>
+        <w:t>experiment, the population size used is k=600, readiness is set to 400 epochs</w:t>
+      </w:r>
+      <w:r>
+        <w:rPr>
+          <w:sz w:val="19"/>
+          <w:szCs w:val="19"/>
+          <w:lang w:eastAsia="ja-JP"/>
+          <w14:ligatures w14:val="standard"/>
+        </w:rPr>
+        <w:t>,</w:t>
+      </w:r>
+      <w:r>
+        <w:rPr>
+          <w:sz w:val="19"/>
+          <w:szCs w:val="19"/>
+          <w:lang w:eastAsia="ja-JP"/>
+          <w14:ligatures w14:val="standard"/>
+        </w:rPr>
+        <w:t xml:space="preserve"> and the total number of epochs is 8000. </w:t>
       </w:r>
     </w:p>
     <w:p>
@@ -6337,7 +6885,7 @@
           <w:lang w:eastAsia="ja-JP"/>
           <w14:ligatures w14:val="standard"/>
         </w:rPr>
-        <w:t xml:space="preserve"> on the same device for 3 conse</w:t>
+        <w:t xml:space="preserve"> on the same device for </w:t>
       </w:r>
       <w:r>
         <w:rPr>
@@ -6346,6 +6894,24 @@
           <w:lang w:eastAsia="ja-JP"/>
           <w14:ligatures w14:val="standard"/>
         </w:rPr>
+        <w:t>three</w:t>
+      </w:r>
+      <w:r>
+        <w:rPr>
+          <w:sz w:val="19"/>
+          <w:szCs w:val="19"/>
+          <w:lang w:eastAsia="ja-JP"/>
+          <w14:ligatures w14:val="standard"/>
+        </w:rPr>
+        <w:t xml:space="preserve"> conse</w:t>
+      </w:r>
+      <w:r>
+        <w:rPr>
+          <w:sz w:val="19"/>
+          <w:szCs w:val="19"/>
+          <w:lang w:eastAsia="ja-JP"/>
+          <w14:ligatures w14:val="standard"/>
+        </w:rPr>
         <w:t xml:space="preserve">cutive trials on </w:t>
       </w:r>
       <w:bookmarkEnd w:id="2"/>
@@ -6356,7 +6922,25 @@
           <w:lang w:eastAsia="ja-JP"/>
           <w14:ligatures w14:val="standard"/>
         </w:rPr>
-        <w:t>each dataset and the results were all recorded.</w:t>
+        <w:t>each dataset</w:t>
+      </w:r>
+      <w:r>
+        <w:rPr>
+          <w:sz w:val="19"/>
+          <w:szCs w:val="19"/>
+          <w:lang w:eastAsia="ja-JP"/>
+          <w14:ligatures w14:val="standard"/>
+        </w:rPr>
+        <w:t>,</w:t>
+      </w:r>
+      <w:r>
+        <w:rPr>
+          <w:sz w:val="19"/>
+          <w:szCs w:val="19"/>
+          <w:lang w:eastAsia="ja-JP"/>
+          <w14:ligatures w14:val="standard"/>
+        </w:rPr>
+        <w:t xml:space="preserve"> and the results were all recorded.</w:t>
       </w:r>
     </w:p>
     <w:p>
@@ -6428,7 +7012,7 @@
           <w:szCs w:val="19"/>
           <w:lang w:eastAsia="ja-JP"/>
         </w:rPr>
-        <w:t>Overall results are reflected on table 1.</w:t>
+        <w:t xml:space="preserve">Overall results are reflected </w:t>
       </w:r>
       <w:r>
         <w:rPr>
@@ -6438,7 +7022,7 @@
           <w:szCs w:val="19"/>
           <w:lang w:eastAsia="ja-JP"/>
         </w:rPr>
-        <w:t xml:space="preserve"> Detail graphs for the results are i</w:t>
+        <w:t>in</w:t>
       </w:r>
       <w:r>
         <w:rPr>
@@ -6448,7 +7032,7 @@
           <w:szCs w:val="19"/>
           <w:lang w:eastAsia="ja-JP"/>
         </w:rPr>
-        <w:t xml:space="preserve">n exp-results.xlsx </w:t>
+        <w:t xml:space="preserve"> table 1.</w:t>
       </w:r>
       <w:r>
         <w:rPr>
@@ -6458,6 +7042,26 @@
           <w:szCs w:val="19"/>
           <w:lang w:eastAsia="ja-JP"/>
         </w:rPr>
+        <w:t xml:space="preserve"> Detail graphs for the results are i</w:t>
+      </w:r>
+      <w:r>
+        <w:rPr>
+          <w:b w:val="0"/>
+          <w:bCs/>
+          <w:sz w:val="19"/>
+          <w:szCs w:val="19"/>
+          <w:lang w:eastAsia="ja-JP"/>
+        </w:rPr>
+        <w:t xml:space="preserve">n exp-results.xlsx </w:t>
+      </w:r>
+      <w:r>
+        <w:rPr>
+          <w:b w:val="0"/>
+          <w:bCs/>
+          <w:sz w:val="19"/>
+          <w:szCs w:val="19"/>
+          <w:lang w:eastAsia="ja-JP"/>
+        </w:rPr>
         <w:t>submitted with this paper</w:t>
       </w:r>
       <w:r>
@@ -6497,7 +7101,7 @@
           <w:szCs w:val="19"/>
           <w:lang w:eastAsia="ja-JP"/>
         </w:rPr>
-        <w:t xml:space="preserve">Couple of observations we gather from the results are </w:t>
+        <w:t>A couple</w:t>
       </w:r>
       <w:r>
         <w:rPr>
@@ -6507,6 +7111,16 @@
           <w:szCs w:val="19"/>
           <w:lang w:eastAsia="ja-JP"/>
         </w:rPr>
+        <w:t xml:space="preserve"> of observations we gather from the results are </w:t>
+      </w:r>
+      <w:r>
+        <w:rPr>
+          <w:b w:val="0"/>
+          <w:bCs/>
+          <w:sz w:val="19"/>
+          <w:szCs w:val="19"/>
+          <w:lang w:eastAsia="ja-JP"/>
+        </w:rPr>
         <w:t>the following:</w:t>
       </w:r>
     </w:p>
@@ -6548,7 +7162,7 @@
           <w:szCs w:val="19"/>
           <w:lang w:eastAsia="ja-JP"/>
         </w:rPr>
-        <w:t>bsolute accuracy and effective accuracy networks, training them on optimal hyperparameters schedules</w:t>
+        <w:t xml:space="preserve">bsolute accuracy and effective accuracy networks, training them on optimal </w:t>
       </w:r>
       <w:r>
         <w:rPr>
@@ -6558,7 +7172,7 @@
           <w:szCs w:val="19"/>
           <w:lang w:eastAsia="ja-JP"/>
         </w:rPr>
-        <w:t>. APBT only effectively requires</w:t>
+        <w:t>hyperparameter</w:t>
       </w:r>
       <w:r>
         <w:rPr>
@@ -6568,7 +7182,7 @@
           <w:szCs w:val="19"/>
           <w:lang w:eastAsia="ja-JP"/>
         </w:rPr>
-        <w:t xml:space="preserve"> 3 parameters (and mostly just 2). APBT appears to </w:t>
+        <w:t xml:space="preserve"> schedules</w:t>
       </w:r>
       <w:r>
         <w:rPr>
@@ -6578,7 +7192,57 @@
           <w:szCs w:val="19"/>
           <w:lang w:eastAsia="ja-JP"/>
         </w:rPr>
-        <w:t>not be too sensitive to local minima or overfitting.</w:t>
+        <w:t>. APBT only effectively requires</w:t>
+      </w:r>
+      <w:r>
+        <w:rPr>
+          <w:b w:val="0"/>
+          <w:bCs/>
+          <w:sz w:val="19"/>
+          <w:szCs w:val="19"/>
+          <w:lang w:eastAsia="ja-JP"/>
+        </w:rPr>
+        <w:t xml:space="preserve"> </w:t>
+      </w:r>
+      <w:r>
+        <w:rPr>
+          <w:b w:val="0"/>
+          <w:bCs/>
+          <w:sz w:val="19"/>
+          <w:szCs w:val="19"/>
+          <w:lang w:eastAsia="ja-JP"/>
+        </w:rPr>
+        <w:t>three</w:t>
+      </w:r>
+      <w:r>
+        <w:rPr>
+          <w:b w:val="0"/>
+          <w:bCs/>
+          <w:sz w:val="19"/>
+          <w:szCs w:val="19"/>
+          <w:lang w:eastAsia="ja-JP"/>
+        </w:rPr>
+        <w:t xml:space="preserve"> parameters (and mostly just 2). APBT appears </w:t>
+      </w:r>
+      <w:r>
+        <w:rPr>
+          <w:b w:val="0"/>
+          <w:bCs/>
+          <w:sz w:val="19"/>
+          <w:szCs w:val="19"/>
+          <w:lang w:eastAsia="ja-JP"/>
+        </w:rPr>
+        <w:t>not to be</w:t>
+      </w:r>
+      <w:r>
+        <w:rPr>
+          <w:b w:val="0"/>
+          <w:bCs/>
+          <w:sz w:val="19"/>
+          <w:szCs w:val="19"/>
+          <w:lang w:eastAsia="ja-JP"/>
+        </w:rPr>
+        <w:t xml:space="preserve"> too sensitive to local minima or overfitting.</w:t>
       </w:r>
     </w:p>
     <w:p>
@@ -6599,7 +7263,7 @@
           <w:szCs w:val="19"/>
           <w:lang w:eastAsia="ja-JP"/>
         </w:rPr>
-        <w:t>According the Figure 3. The algorithm doesn’t just produce singl</w:t>
+        <w:t>According</w:t>
       </w:r>
       <w:r>
         <w:rPr>
@@ -6609,7 +7273,7 @@
           <w:szCs w:val="19"/>
           <w:lang w:eastAsia="ja-JP"/>
         </w:rPr>
-        <w:t xml:space="preserve">e value hyperparameters but produces schedules of those hyper parameters. </w:t>
+        <w:t xml:space="preserve"> to</w:t>
       </w:r>
       <w:r>
         <w:rPr>
@@ -6619,7 +7283,7 @@
           <w:szCs w:val="19"/>
           <w:lang w:eastAsia="ja-JP"/>
         </w:rPr>
-        <w:t>Intuitively the algorithm learns to reduce the learning rate overtime</w:t>
+        <w:t xml:space="preserve"> Figure </w:t>
       </w:r>
       <w:r>
         <w:rPr>
@@ -6629,7 +7293,7 @@
           <w:szCs w:val="19"/>
           <w:lang w:eastAsia="ja-JP"/>
         </w:rPr>
-        <w:t xml:space="preserve"> to reduce chances of overshooting the objective</w:t>
+        <w:t>6</w:t>
       </w:r>
       <w:r>
         <w:rPr>
@@ -6639,7 +7303,227 @@
           <w:szCs w:val="19"/>
           <w:lang w:eastAsia="ja-JP"/>
         </w:rPr>
-        <w:t xml:space="preserve">, increase the momentum overtime to reduce chances of </w:t>
+        <w:t>, w</w:t>
+      </w:r>
+      <w:r>
+        <w:rPr>
+          <w:b w:val="0"/>
+          <w:bCs/>
+          <w:sz w:val="19"/>
+          <w:szCs w:val="19"/>
+          <w:lang w:eastAsia="ja-JP"/>
+        </w:rPr>
+        <w:t xml:space="preserve">e can </w:t>
+      </w:r>
+      <w:r>
+        <w:rPr>
+          <w:b w:val="0"/>
+          <w:bCs/>
+          <w:sz w:val="19"/>
+          <w:szCs w:val="19"/>
+          <w:lang w:eastAsia="ja-JP"/>
+        </w:rPr>
+        <w:t xml:space="preserve">see </w:t>
+      </w:r>
+      <w:r>
+        <w:rPr>
+          <w:b w:val="0"/>
+          <w:bCs/>
+          <w:sz w:val="19"/>
+          <w:szCs w:val="19"/>
+          <w:lang w:eastAsia="ja-JP"/>
+        </w:rPr>
+        <w:t>that</w:t>
+      </w:r>
+      <w:r>
+        <w:rPr>
+          <w:b w:val="0"/>
+          <w:bCs/>
+          <w:sz w:val="19"/>
+          <w:szCs w:val="19"/>
+          <w:lang w:eastAsia="ja-JP"/>
+        </w:rPr>
+        <w:t xml:space="preserve"> t</w:t>
+      </w:r>
+      <w:r>
+        <w:rPr>
+          <w:b w:val="0"/>
+          <w:bCs/>
+          <w:sz w:val="19"/>
+          <w:szCs w:val="19"/>
+          <w:lang w:eastAsia="ja-JP"/>
+        </w:rPr>
+        <w:t>he algorithm doesn’t just produce singl</w:t>
+      </w:r>
+      <w:r>
+        <w:rPr>
+          <w:b w:val="0"/>
+          <w:bCs/>
+          <w:sz w:val="19"/>
+          <w:szCs w:val="19"/>
+          <w:lang w:eastAsia="ja-JP"/>
+        </w:rPr>
+        <w:t xml:space="preserve">e value hyperparameters but </w:t>
+      </w:r>
+      <w:r>
+        <w:rPr>
+          <w:b w:val="0"/>
+          <w:bCs/>
+          <w:sz w:val="19"/>
+          <w:szCs w:val="19"/>
+          <w:lang w:eastAsia="ja-JP"/>
+        </w:rPr>
+        <w:t>creates</w:t>
+      </w:r>
+      <w:r>
+        <w:rPr>
+          <w:b w:val="0"/>
+          <w:bCs/>
+          <w:sz w:val="19"/>
+          <w:szCs w:val="19"/>
+          <w:lang w:eastAsia="ja-JP"/>
+        </w:rPr>
+        <w:t xml:space="preserve"> schedules of those </w:t>
+      </w:r>
+      <w:r>
+        <w:rPr>
+          <w:b w:val="0"/>
+          <w:bCs/>
+          <w:sz w:val="19"/>
+          <w:szCs w:val="19"/>
+          <w:lang w:eastAsia="ja-JP"/>
+        </w:rPr>
+        <w:t>hyperparameters</w:t>
+      </w:r>
+      <w:r>
+        <w:rPr>
+          <w:b w:val="0"/>
+          <w:bCs/>
+          <w:sz w:val="19"/>
+          <w:szCs w:val="19"/>
+          <w:lang w:eastAsia="ja-JP"/>
+        </w:rPr>
+        <w:t xml:space="preserve">. </w:t>
+      </w:r>
+      <w:r>
+        <w:rPr>
+          <w:b w:val="0"/>
+          <w:bCs/>
+          <w:sz w:val="19"/>
+          <w:szCs w:val="19"/>
+          <w:lang w:eastAsia="ja-JP"/>
+        </w:rPr>
+        <w:t xml:space="preserve">Intuitively the algorithm learns to reduce the learning rate </w:t>
+      </w:r>
+      <w:r>
+        <w:rPr>
+          <w:b w:val="0"/>
+          <w:bCs/>
+          <w:sz w:val="19"/>
+          <w:szCs w:val="19"/>
+          <w:lang w:eastAsia="ja-JP"/>
+        </w:rPr>
+        <w:t>over time</w:t>
+      </w:r>
+      <w:r>
+        <w:rPr>
+          <w:b w:val="0"/>
+          <w:bCs/>
+          <w:sz w:val="19"/>
+          <w:szCs w:val="19"/>
+          <w:lang w:eastAsia="ja-JP"/>
+        </w:rPr>
+        <w:t xml:space="preserve"> to reduce </w:t>
+      </w:r>
+      <w:r>
+        <w:rPr>
+          <w:b w:val="0"/>
+          <w:bCs/>
+          <w:sz w:val="19"/>
+          <w:szCs w:val="19"/>
+          <w:lang w:eastAsia="ja-JP"/>
+        </w:rPr>
+        <w:t xml:space="preserve">the </w:t>
+      </w:r>
+      <w:r>
+        <w:rPr>
+          <w:b w:val="0"/>
+          <w:bCs/>
+          <w:sz w:val="19"/>
+          <w:szCs w:val="19"/>
+          <w:lang w:eastAsia="ja-JP"/>
+        </w:rPr>
+        <w:t>chances of overshooting the objective</w:t>
+      </w:r>
+      <w:r>
+        <w:rPr>
+          <w:b w:val="0"/>
+          <w:bCs/>
+          <w:sz w:val="19"/>
+          <w:szCs w:val="19"/>
+          <w:lang w:eastAsia="ja-JP"/>
+        </w:rPr>
+        <w:t>,</w:t>
+      </w:r>
+      <w:r>
+        <w:rPr>
+          <w:b w:val="0"/>
+          <w:bCs/>
+          <w:sz w:val="19"/>
+          <w:szCs w:val="19"/>
+          <w:lang w:eastAsia="ja-JP"/>
+        </w:rPr>
+        <w:t xml:space="preserve"> to</w:t>
+      </w:r>
+      <w:r>
+        <w:rPr>
+          <w:b w:val="0"/>
+          <w:bCs/>
+          <w:sz w:val="19"/>
+          <w:szCs w:val="19"/>
+          <w:lang w:eastAsia="ja-JP"/>
+        </w:rPr>
+        <w:t xml:space="preserve"> increase the momentum </w:t>
+      </w:r>
+      <w:r>
+        <w:rPr>
+          <w:b w:val="0"/>
+          <w:bCs/>
+          <w:sz w:val="19"/>
+          <w:szCs w:val="19"/>
+          <w:lang w:eastAsia="ja-JP"/>
+        </w:rPr>
+        <w:t>over time</w:t>
+      </w:r>
+      <w:r>
+        <w:rPr>
+          <w:b w:val="0"/>
+          <w:bCs/>
+          <w:sz w:val="19"/>
+          <w:szCs w:val="19"/>
+          <w:lang w:eastAsia="ja-JP"/>
+        </w:rPr>
+        <w:t xml:space="preserve"> to reduce </w:t>
+      </w:r>
+      <w:r>
+        <w:rPr>
+          <w:b w:val="0"/>
+          <w:bCs/>
+          <w:sz w:val="19"/>
+          <w:szCs w:val="19"/>
+          <w:lang w:eastAsia="ja-JP"/>
+        </w:rPr>
+        <w:t xml:space="preserve">the </w:t>
+      </w:r>
+      <w:r>
+        <w:rPr>
+          <w:b w:val="0"/>
+          <w:bCs/>
+          <w:sz w:val="19"/>
+          <w:szCs w:val="19"/>
+          <w:lang w:eastAsia="ja-JP"/>
+        </w:rPr>
+        <w:t xml:space="preserve">chances of </w:t>
       </w:r>
       <w:r>
         <w:rPr>
@@ -6776,7 +7660,7 @@
           <w:szCs w:val="19"/>
           <w14:ligatures w14:val="standard"/>
         </w:rPr>
-        <w:t xml:space="preserve">higher k result in a more diverse population, </w:t>
+        <w:t xml:space="preserve">higher k </w:t>
       </w:r>
       <w:r>
         <w:rPr>
@@ -6786,7 +7670,47 @@
           <w:szCs w:val="19"/>
           <w14:ligatures w14:val="standard"/>
         </w:rPr>
-        <w:t xml:space="preserve">which is great as long as computational resources are available for it. </w:t>
+        <w:t>results</w:t>
+      </w:r>
+      <w:r>
+        <w:rPr>
+          <w:b w:val="0"/>
+          <w:bCs/>
+          <w:sz w:val="19"/>
+          <w:szCs w:val="19"/>
+          <w14:ligatures w14:val="standard"/>
+        </w:rPr>
+        <w:t xml:space="preserve"> in a more diverse population, </w:t>
+      </w:r>
+      <w:r>
+        <w:rPr>
+          <w:b w:val="0"/>
+          <w:bCs/>
+          <w:sz w:val="19"/>
+          <w:szCs w:val="19"/>
+          <w14:ligatures w14:val="standard"/>
+        </w:rPr>
+        <w:t xml:space="preserve">which is </w:t>
+      </w:r>
+      <w:r>
+        <w:rPr>
+          <w:b w:val="0"/>
+          <w:bCs/>
+          <w:sz w:val="19"/>
+          <w:szCs w:val="19"/>
+          <w14:ligatures w14:val="standard"/>
+        </w:rPr>
+        <w:t>excellent</w:t>
+      </w:r>
+      <w:r>
+        <w:rPr>
+          <w:b w:val="0"/>
+          <w:bCs/>
+          <w:sz w:val="19"/>
+          <w:szCs w:val="19"/>
+          <w14:ligatures w14:val="standard"/>
+        </w:rPr>
+        <w:t xml:space="preserve"> as long as computational resources are available. </w:t>
       </w:r>
     </w:p>
     <w:p>
@@ -6858,7 +7782,7 @@
           <w:szCs w:val="19"/>
           <w14:ligatures w14:val="standard"/>
         </w:rPr>
-        <w:t xml:space="preserve">it’s just k-random search as opposed to APBT. </w:t>
+        <w:t xml:space="preserve">it’s just </w:t>
       </w:r>
       <w:r>
         <w:rPr>
@@ -6868,7 +7792,87 @@
           <w:szCs w:val="19"/>
           <w14:ligatures w14:val="standard"/>
         </w:rPr>
-        <w:t>On the other hand, longer epochs ranges tend to allow the rest of the population to catch up in performance to the top performers.</w:t>
+        <w:t xml:space="preserve">a </w:t>
+      </w:r>
+      <w:r>
+        <w:rPr>
+          <w:b w:val="0"/>
+          <w:bCs/>
+          <w:sz w:val="19"/>
+          <w:szCs w:val="19"/>
+          <w14:ligatures w14:val="standard"/>
+        </w:rPr>
+        <w:t xml:space="preserve">k-random search </w:t>
+      </w:r>
+      <w:r>
+        <w:rPr>
+          <w:b w:val="0"/>
+          <w:bCs/>
+          <w:sz w:val="19"/>
+          <w:szCs w:val="19"/>
+          <w14:ligatures w14:val="standard"/>
+        </w:rPr>
+        <w:t>instead of</w:t>
+      </w:r>
+      <w:r>
+        <w:rPr>
+          <w:b w:val="0"/>
+          <w:bCs/>
+          <w:sz w:val="19"/>
+          <w:szCs w:val="19"/>
+          <w14:ligatures w14:val="standard"/>
+        </w:rPr>
+        <w:t xml:space="preserve"> APBT. </w:t>
+      </w:r>
+      <w:r>
+        <w:rPr>
+          <w:b w:val="0"/>
+          <w:bCs/>
+          <w:sz w:val="19"/>
+          <w:szCs w:val="19"/>
+          <w14:ligatures w14:val="standard"/>
+        </w:rPr>
+        <w:t xml:space="preserve">On the other hand, longer epochs ranges tend to allow the rest of the population to catch up in </w:t>
+      </w:r>
+      <w:r>
+        <w:rPr>
+          <w:b w:val="0"/>
+          <w:bCs/>
+          <w:sz w:val="19"/>
+          <w:szCs w:val="19"/>
+          <w14:ligatures w14:val="standard"/>
+        </w:rPr>
+        <w:t xml:space="preserve">the </w:t>
+      </w:r>
+      <w:r>
+        <w:rPr>
+          <w:b w:val="0"/>
+          <w:bCs/>
+          <w:sz w:val="19"/>
+          <w:szCs w:val="19"/>
+          <w14:ligatures w14:val="standard"/>
+        </w:rPr>
+        <w:t xml:space="preserve">performance </w:t>
+      </w:r>
+      <w:r>
+        <w:rPr>
+          <w:b w:val="0"/>
+          <w:bCs/>
+          <w:sz w:val="19"/>
+          <w:szCs w:val="19"/>
+          <w14:ligatures w14:val="standard"/>
+        </w:rPr>
+        <w:t>of</w:t>
+      </w:r>
+      <w:r>
+        <w:rPr>
+          <w:b w:val="0"/>
+          <w:bCs/>
+          <w:sz w:val="19"/>
+          <w:szCs w:val="19"/>
+          <w14:ligatures w14:val="standard"/>
+        </w:rPr>
+        <w:t xml:space="preserve"> the top performers.</w:t>
       </w:r>
     </w:p>
     <w:p>
@@ -6900,7 +7904,7 @@
           <w:szCs w:val="19"/>
           <w14:ligatures w14:val="standard"/>
         </w:rPr>
-        <w:t xml:space="preserve">he most effectively accurate ANN (highest accuracy for lowest size) is not always the most </w:t>
+        <w:t xml:space="preserve">he most effectively accurate ANN (highest accuracy for </w:t>
       </w:r>
       <w:r>
         <w:rPr>
@@ -6910,6 +7914,36 @@
           <w:szCs w:val="19"/>
           <w14:ligatures w14:val="standard"/>
         </w:rPr>
+        <w:t xml:space="preserve">the </w:t>
+      </w:r>
+      <w:r>
+        <w:rPr>
+          <w:b w:val="0"/>
+          <w:bCs/>
+          <w:sz w:val="19"/>
+          <w:szCs w:val="19"/>
+          <w14:ligatures w14:val="standard"/>
+        </w:rPr>
+        <w:t>smallest</w:t>
+      </w:r>
+      <w:r>
+        <w:rPr>
+          <w:b w:val="0"/>
+          <w:bCs/>
+          <w:sz w:val="19"/>
+          <w:szCs w:val="19"/>
+          <w14:ligatures w14:val="standard"/>
+        </w:rPr>
+        <w:t xml:space="preserve"> size) is not always the most </w:t>
+      </w:r>
+      <w:r>
+        <w:rPr>
+          <w:b w:val="0"/>
+          <w:bCs/>
+          <w:sz w:val="19"/>
+          <w:szCs w:val="19"/>
+          <w14:ligatures w14:val="standard"/>
+        </w:rPr>
         <w:t>absolutely accurate.</w:t>
       </w:r>
     </w:p>
@@ -6932,7 +7966,7 @@
           <w:szCs w:val="19"/>
           <w14:ligatures w14:val="standard"/>
         </w:rPr>
-        <w:t xml:space="preserve">In term of time of computation, APBT appears to </w:t>
+        <w:t xml:space="preserve">In </w:t>
       </w:r>
       <w:r>
         <w:rPr>
@@ -6942,7 +7976,7 @@
           <w:szCs w:val="19"/>
           <w14:ligatures w14:val="standard"/>
         </w:rPr>
-        <w:t>use</w:t>
+        <w:t>terms</w:t>
       </w:r>
       <w:r>
         <w:rPr>
@@ -6952,7 +7986,7 @@
           <w:szCs w:val="19"/>
           <w14:ligatures w14:val="standard"/>
         </w:rPr>
-        <w:t xml:space="preserve"> k </w:t>
+        <w:t xml:space="preserve"> of </w:t>
       </w:r>
       <w:r>
         <w:rPr>
@@ -6962,7 +7996,7 @@
           <w:szCs w:val="19"/>
           <w14:ligatures w14:val="standard"/>
         </w:rPr>
-        <w:t xml:space="preserve">(population size) </w:t>
+        <w:t>computation time</w:t>
       </w:r>
       <w:r>
         <w:rPr>
@@ -6972,7 +8006,7 @@
           <w:szCs w:val="19"/>
           <w14:ligatures w14:val="standard"/>
         </w:rPr>
-        <w:t xml:space="preserve">times </w:t>
+        <w:t xml:space="preserve">, APBT appears to </w:t>
       </w:r>
       <w:r>
         <w:rPr>
@@ -6982,7 +8016,7 @@
           <w:szCs w:val="19"/>
           <w14:ligatures w14:val="standard"/>
         </w:rPr>
-        <w:t>more time to compute than backpropagation</w:t>
+        <w:t>use</w:t>
       </w:r>
       <w:r>
         <w:rPr>
@@ -6992,7 +8026,7 @@
           <w:szCs w:val="19"/>
           <w14:ligatures w14:val="standard"/>
         </w:rPr>
-        <w:t xml:space="preserve">. This can be alleviated with parallelism since APBT can be run in parallel. </w:t>
+        <w:t xml:space="preserve"> k </w:t>
       </w:r>
       <w:r>
         <w:rPr>
@@ -7002,7 +8036,97 @@
           <w:szCs w:val="19"/>
           <w14:ligatures w14:val="standard"/>
         </w:rPr>
-        <w:t xml:space="preserve">Moreover, in term of space, APBT uses k times more space than backpropagation. </w:t>
+        <w:t xml:space="preserve">(population size) </w:t>
+      </w:r>
+      <w:r>
+        <w:rPr>
+          <w:b w:val="0"/>
+          <w:bCs/>
+          <w:sz w:val="19"/>
+          <w:szCs w:val="19"/>
+          <w14:ligatures w14:val="standard"/>
+        </w:rPr>
+        <w:t xml:space="preserve">times </w:t>
+      </w:r>
+      <w:r>
+        <w:rPr>
+          <w:b w:val="0"/>
+          <w:bCs/>
+          <w:sz w:val="19"/>
+          <w:szCs w:val="19"/>
+          <w14:ligatures w14:val="standard"/>
+        </w:rPr>
+        <w:t xml:space="preserve">more </w:t>
+      </w:r>
+      <w:r>
+        <w:rPr>
+          <w:b w:val="0"/>
+          <w:bCs/>
+          <w:sz w:val="19"/>
+          <w:szCs w:val="19"/>
+          <w14:ligatures w14:val="standard"/>
+        </w:rPr>
+        <w:t xml:space="preserve">runtime </w:t>
+      </w:r>
+      <w:r>
+        <w:rPr>
+          <w:b w:val="0"/>
+          <w:bCs/>
+          <w:sz w:val="19"/>
+          <w:szCs w:val="19"/>
+          <w14:ligatures w14:val="standard"/>
+        </w:rPr>
+        <w:t>than backpropagation</w:t>
+      </w:r>
+      <w:r>
+        <w:rPr>
+          <w:b w:val="0"/>
+          <w:bCs/>
+          <w:sz w:val="19"/>
+          <w:szCs w:val="19"/>
+          <w14:ligatures w14:val="standard"/>
+        </w:rPr>
+        <w:t>. This can be alleviated with parallelism since APBT can be run in parallel.</w:t>
+      </w:r>
+      <w:r>
+        <w:rPr>
+          <w:b w:val="0"/>
+          <w:bCs/>
+          <w:sz w:val="19"/>
+          <w:szCs w:val="19"/>
+          <w14:ligatures w14:val="standard"/>
+        </w:rPr>
+        <w:t xml:space="preserve"> Also</w:t>
+      </w:r>
+      <w:r>
+        <w:rPr>
+          <w:b w:val="0"/>
+          <w:bCs/>
+          <w:sz w:val="19"/>
+          <w:szCs w:val="19"/>
+          <w14:ligatures w14:val="standard"/>
+        </w:rPr>
+        <w:t xml:space="preserve">, in </w:t>
+      </w:r>
+      <w:r>
+        <w:rPr>
+          <w:b w:val="0"/>
+          <w:bCs/>
+          <w:sz w:val="19"/>
+          <w:szCs w:val="19"/>
+          <w14:ligatures w14:val="standard"/>
+        </w:rPr>
+        <w:t>terms</w:t>
+      </w:r>
+      <w:r>
+        <w:rPr>
+          <w:b w:val="0"/>
+          <w:bCs/>
+          <w:sz w:val="19"/>
+          <w:szCs w:val="19"/>
+          <w14:ligatures w14:val="standard"/>
+        </w:rPr>
+        <w:t xml:space="preserve"> of space, APBT uses k times more space than backpropagation. </w:t>
       </w:r>
     </w:p>
     <w:p>
@@ -7024,7 +8148,27 @@
           <w:szCs w:val="19"/>
           <w14:ligatures w14:val="standard"/>
         </w:rPr>
-        <w:t xml:space="preserve">APBT appears to be inconsistent with small k values and small dataset. On Identity, APBT was not able to find the </w:t>
+        <w:t xml:space="preserve">APBT appears to be inconsistent with small k values and </w:t>
+      </w:r>
+      <w:r>
+        <w:rPr>
+          <w:b w:val="0"/>
+          <w:bCs/>
+          <w:sz w:val="19"/>
+          <w:szCs w:val="19"/>
+          <w14:ligatures w14:val="standard"/>
+        </w:rPr>
+        <w:t xml:space="preserve">a </w:t>
+      </w:r>
+      <w:r>
+        <w:rPr>
+          <w:b w:val="0"/>
+          <w:bCs/>
+          <w:sz w:val="19"/>
+          <w:szCs w:val="19"/>
+          <w14:ligatures w14:val="standard"/>
+        </w:rPr>
+        <w:t xml:space="preserve">small dataset. On Identity, APBT was not able to find the </w:t>
       </w:r>
       <w:r>
         <w:rPr>
@@ -7084,375 +8228,6 @@
           <w14:ligatures w14:val="standard"/>
         </w:rPr>
       </w:pPr>
-      <w:r>
-        <w:rPr>
-          <w:sz w:val="19"/>
-          <w:szCs w:val="19"/>
-          <w:lang w:eastAsia="it-IT"/>
-          <w14:ligatures w14:val="standard"/>
-        </w:rPr>
-        <w:t>To solve AutoML, we propose</w:t>
-      </w:r>
-      <w:r>
-        <w:rPr>
-          <w:sz w:val="19"/>
-          <w:szCs w:val="19"/>
-          <w:lang w:eastAsia="it-IT"/>
-          <w14:ligatures w14:val="standard"/>
-        </w:rPr>
-        <w:t xml:space="preserve"> Augmented Population Based Training </w:t>
-      </w:r>
-      <w:r>
-        <w:rPr>
-          <w:sz w:val="19"/>
-          <w:szCs w:val="19"/>
-          <w:lang w:eastAsia="it-IT"/>
-          <w14:ligatures w14:val="standard"/>
-        </w:rPr>
-        <w:t>(APBT) to effectively optimize both topology and hyperparameters</w:t>
-      </w:r>
-      <w:r>
-        <w:rPr>
-          <w:sz w:val="19"/>
-          <w:szCs w:val="19"/>
-          <w:lang w:eastAsia="it-IT"/>
-          <w14:ligatures w14:val="standard"/>
-        </w:rPr>
-        <w:t xml:space="preserve">. </w:t>
-      </w:r>
-      <w:r>
-        <w:rPr>
-          <w:sz w:val="19"/>
-          <w:szCs w:val="19"/>
-          <w:lang w:eastAsia="it-IT"/>
-          <w14:ligatures w14:val="standard"/>
-        </w:rPr>
-        <w:t xml:space="preserve">APBT </w:t>
-      </w:r>
-      <w:r>
-        <w:rPr>
-          <w:sz w:val="19"/>
-          <w:szCs w:val="19"/>
-          <w:lang w:eastAsia="it-IT"/>
-          <w14:ligatures w14:val="standard"/>
-        </w:rPr>
-        <w:t>is found to</w:t>
-      </w:r>
-      <w:r>
-        <w:rPr>
-          <w:sz w:val="19"/>
-          <w:szCs w:val="19"/>
-          <w:lang w:eastAsia="it-IT"/>
-          <w14:ligatures w14:val="standard"/>
-        </w:rPr>
-        <w:t xml:space="preserve"> work really well and require far less hyperparameters</w:t>
-      </w:r>
-      <w:r>
-        <w:rPr>
-          <w:sz w:val="19"/>
-          <w:szCs w:val="19"/>
-          <w:lang w:eastAsia="it-IT"/>
-          <w14:ligatures w14:val="standard"/>
-        </w:rPr>
-        <w:t xml:space="preserve">. It </w:t>
-      </w:r>
-      <w:r>
-        <w:rPr>
-          <w:sz w:val="19"/>
-          <w:szCs w:val="19"/>
-          <w:lang w:eastAsia="it-IT"/>
-          <w14:ligatures w14:val="standard"/>
-        </w:rPr>
-        <w:t>provid</w:t>
-      </w:r>
-      <w:r>
-        <w:rPr>
-          <w:sz w:val="19"/>
-          <w:szCs w:val="19"/>
-          <w:lang w:eastAsia="it-IT"/>
-          <w14:ligatures w14:val="standard"/>
-        </w:rPr>
-        <w:t>es</w:t>
-      </w:r>
-      <w:r>
-        <w:rPr>
-          <w:sz w:val="19"/>
-          <w:szCs w:val="19"/>
-          <w:lang w:eastAsia="it-IT"/>
-          <w14:ligatures w14:val="standard"/>
-        </w:rPr>
-        <w:t xml:space="preserve"> the most accurate, lowest size neural net, which is trained on </w:t>
-      </w:r>
-      <w:r>
-        <w:rPr>
-          <w:sz w:val="19"/>
-          <w:szCs w:val="19"/>
-          <w:lang w:eastAsia="it-IT"/>
-          <w14:ligatures w14:val="standard"/>
-        </w:rPr>
-        <w:t xml:space="preserve">an </w:t>
-      </w:r>
-      <w:r>
-        <w:rPr>
-          <w:sz w:val="19"/>
-          <w:szCs w:val="19"/>
-          <w:lang w:eastAsia="it-IT"/>
-          <w14:ligatures w14:val="standard"/>
-        </w:rPr>
-        <w:t>optimal schedule</w:t>
-      </w:r>
-      <w:r>
-        <w:rPr>
-          <w:sz w:val="19"/>
-          <w:szCs w:val="19"/>
-          <w:lang w:eastAsia="it-IT"/>
-          <w14:ligatures w14:val="standard"/>
-        </w:rPr>
-        <w:t xml:space="preserve"> of hyperparameters</w:t>
-      </w:r>
-      <w:r>
-        <w:rPr>
-          <w:sz w:val="19"/>
-          <w:szCs w:val="19"/>
-          <w:lang w:eastAsia="it-IT"/>
-          <w14:ligatures w14:val="standard"/>
-        </w:rPr>
-        <w:t>.</w:t>
-      </w:r>
-      <w:r>
-        <w:rPr>
-          <w:sz w:val="19"/>
-          <w:szCs w:val="19"/>
-          <w:lang w:eastAsia="it-IT"/>
-          <w14:ligatures w14:val="standard"/>
-        </w:rPr>
-        <w:t xml:space="preserve"> </w:t>
-      </w:r>
-      <w:r>
-        <w:rPr>
-          <w:sz w:val="19"/>
-          <w:szCs w:val="19"/>
-          <w:lang w:eastAsia="it-IT"/>
-          <w14:ligatures w14:val="standard"/>
-        </w:rPr>
-        <w:t>However, APBT is not perfect yet.</w:t>
-      </w:r>
-      <w:r>
-        <w:rPr>
-          <w:sz w:val="19"/>
-          <w:szCs w:val="19"/>
-          <w:lang w:eastAsia="it-IT"/>
-          <w14:ligatures w14:val="standard"/>
-        </w:rPr>
-        <w:t xml:space="preserve"> </w:t>
-      </w:r>
-      <w:r>
-        <w:rPr>
-          <w:sz w:val="19"/>
-          <w:szCs w:val="19"/>
-          <w:lang w:eastAsia="it-IT"/>
-          <w14:ligatures w14:val="standard"/>
-        </w:rPr>
-        <w:t xml:space="preserve">APBT </w:t>
-      </w:r>
-      <w:r>
-        <w:rPr>
-          <w:sz w:val="19"/>
-          <w:szCs w:val="19"/>
-          <w:lang w:eastAsia="it-IT"/>
-          <w14:ligatures w14:val="standard"/>
-        </w:rPr>
-        <w:t>takes</w:t>
-      </w:r>
-      <w:r>
-        <w:rPr>
-          <w:sz w:val="19"/>
-          <w:szCs w:val="19"/>
-          <w:lang w:eastAsia="it-IT"/>
-          <w14:ligatures w14:val="standard"/>
-        </w:rPr>
-        <w:t xml:space="preserve"> k (population size) times more space to run than B</w:t>
-      </w:r>
-      <w:r>
-        <w:rPr>
-          <w:sz w:val="19"/>
-          <w:szCs w:val="19"/>
-          <w:lang w:eastAsia="it-IT"/>
-          <w14:ligatures w14:val="standard"/>
-        </w:rPr>
-        <w:t>ackpropagation</w:t>
-      </w:r>
-      <w:r>
-        <w:rPr>
-          <w:sz w:val="19"/>
-          <w:szCs w:val="19"/>
-          <w:lang w:eastAsia="it-IT"/>
-          <w14:ligatures w14:val="standard"/>
-        </w:rPr>
-        <w:t xml:space="preserve">, without parallelism runs k </w:t>
-      </w:r>
-      <w:r>
-        <w:rPr>
-          <w:sz w:val="19"/>
-          <w:szCs w:val="19"/>
-          <w:lang w:eastAsia="it-IT"/>
-          <w14:ligatures w14:val="standard"/>
-        </w:rPr>
-        <w:t xml:space="preserve">times </w:t>
-      </w:r>
-      <w:r>
-        <w:rPr>
-          <w:sz w:val="19"/>
-          <w:szCs w:val="19"/>
-          <w:lang w:eastAsia="it-IT"/>
-          <w14:ligatures w14:val="standard"/>
-        </w:rPr>
-        <w:t>longer than BP</w:t>
-      </w:r>
-      <w:r>
-        <w:rPr>
-          <w:sz w:val="19"/>
-          <w:szCs w:val="19"/>
-          <w:lang w:eastAsia="it-IT"/>
-          <w14:ligatures w14:val="standard"/>
-        </w:rPr>
-        <w:t>, and doesn’t currently support early stopping</w:t>
-      </w:r>
-      <w:r>
-        <w:rPr>
-          <w:sz w:val="19"/>
-          <w:szCs w:val="19"/>
-          <w:lang w:eastAsia="it-IT"/>
-          <w14:ligatures w14:val="standard"/>
-        </w:rPr>
-        <w:t>. APBT can be inconsistent with smaller k</w:t>
-      </w:r>
-      <w:r>
-        <w:rPr>
-          <w:sz w:val="19"/>
-          <w:szCs w:val="19"/>
-          <w:lang w:eastAsia="it-IT"/>
-          <w14:ligatures w14:val="standard"/>
-        </w:rPr>
-        <w:t xml:space="preserve"> </w:t>
-      </w:r>
-      <w:r>
-        <w:rPr>
-          <w:sz w:val="19"/>
-          <w:szCs w:val="19"/>
-          <w:lang w:eastAsia="it-IT"/>
-          <w14:ligatures w14:val="standard"/>
-        </w:rPr>
-        <w:t>values</w:t>
-      </w:r>
-      <w:r>
-        <w:rPr>
-          <w:sz w:val="19"/>
-          <w:szCs w:val="19"/>
-          <w:lang w:eastAsia="it-IT"/>
-          <w14:ligatures w14:val="standard"/>
-        </w:rPr>
-        <w:t xml:space="preserve"> and very small datasets</w:t>
-      </w:r>
-      <w:r>
-        <w:rPr>
-          <w:sz w:val="19"/>
-          <w:szCs w:val="19"/>
-          <w:lang w:eastAsia="it-IT"/>
-          <w14:ligatures w14:val="standard"/>
-        </w:rPr>
-        <w:t xml:space="preserve">. Surprisingly, APBT struggles with finding optimal topology for </w:t>
-      </w:r>
-      <w:r>
-        <w:rPr>
-          <w:sz w:val="19"/>
-          <w:szCs w:val="19"/>
-          <w:lang w:eastAsia="it-IT"/>
-          <w14:ligatures w14:val="standard"/>
-        </w:rPr>
-        <w:t>Identity</w:t>
-      </w:r>
-      <w:r>
-        <w:rPr>
-          <w:sz w:val="19"/>
-          <w:szCs w:val="19"/>
-          <w:lang w:eastAsia="it-IT"/>
-          <w14:ligatures w14:val="standard"/>
-        </w:rPr>
-        <w:t xml:space="preserve"> dataset.</w:t>
-      </w:r>
-      <w:r>
-        <w:rPr>
-          <w:sz w:val="19"/>
-          <w:szCs w:val="19"/>
-          <w:lang w:eastAsia="it-IT"/>
-          <w14:ligatures w14:val="standard"/>
-        </w:rPr>
-        <w:t xml:space="preserve"> </w:t>
-      </w:r>
-      <w:r>
-        <w:rPr>
-          <w:sz w:val="19"/>
-          <w:szCs w:val="19"/>
-          <w:lang w:eastAsia="it-IT"/>
-          <w14:ligatures w14:val="standard"/>
-        </w:rPr>
-        <w:t xml:space="preserve">Nonetheless, to solve AutoML, </w:t>
-      </w:r>
-      <w:r>
-        <w:rPr>
-          <w:sz w:val="19"/>
-          <w:szCs w:val="19"/>
-          <w:lang w:eastAsia="it-IT"/>
-          <w14:ligatures w14:val="standard"/>
-        </w:rPr>
-        <w:t xml:space="preserve">APBT is a powerful step in the right direction. </w:t>
-      </w:r>
-      <w:r>
-        <w:rPr>
-          <w:sz w:val="19"/>
-          <w:szCs w:val="19"/>
-          <w:lang w:eastAsia="it-IT"/>
-          <w14:ligatures w14:val="standard"/>
-        </w:rPr>
-        <w:t>Further research could look into investigating issues with Identity</w:t>
-      </w:r>
-      <w:r>
-        <w:rPr>
-          <w:sz w:val="19"/>
-          <w:szCs w:val="19"/>
-          <w:lang w:eastAsia="it-IT"/>
-          <w14:ligatures w14:val="standard"/>
-        </w:rPr>
-        <w:t xml:space="preserve"> or</w:t>
-      </w:r>
-      <w:r>
-        <w:rPr>
-          <w:sz w:val="19"/>
-          <w:szCs w:val="19"/>
-          <w:lang w:eastAsia="it-IT"/>
-          <w14:ligatures w14:val="standard"/>
-        </w:rPr>
-        <w:t xml:space="preserve"> incorporating </w:t>
-      </w:r>
-      <w:r>
-        <w:rPr>
-          <w:sz w:val="19"/>
-          <w:szCs w:val="19"/>
-          <w:lang w:eastAsia="it-IT"/>
-          <w14:ligatures w14:val="standard"/>
-        </w:rPr>
-        <w:t>early stopping criteria</w:t>
-      </w:r>
-      <w:r>
-        <w:rPr>
-          <w:sz w:val="19"/>
-          <w:szCs w:val="19"/>
-          <w:lang w:eastAsia="it-IT"/>
-          <w14:ligatures w14:val="standard"/>
-        </w:rPr>
-        <w:t xml:space="preserve"> in the training loop.</w:t>
-      </w:r>
     </w:p>
     <w:p>
       <w:pPr>
@@ -7466,6 +8241,528 @@
           <w14:ligatures w14:val="standard"/>
         </w:rPr>
       </w:pPr>
+      <w:r>
+        <w:rPr>
+          <w:sz w:val="19"/>
+          <w:szCs w:val="19"/>
+          <w:lang w:eastAsia="it-IT"/>
+          <w14:ligatures w14:val="standard"/>
+        </w:rPr>
+        <w:t>To solve AutoML, we propose</w:t>
+      </w:r>
+      <w:r>
+        <w:rPr>
+          <w:sz w:val="19"/>
+          <w:szCs w:val="19"/>
+          <w:lang w:eastAsia="it-IT"/>
+          <w14:ligatures w14:val="standard"/>
+        </w:rPr>
+        <w:t xml:space="preserve"> Augmented Population Based Training </w:t>
+      </w:r>
+      <w:r>
+        <w:rPr>
+          <w:sz w:val="19"/>
+          <w:szCs w:val="19"/>
+          <w:lang w:eastAsia="it-IT"/>
+          <w14:ligatures w14:val="standard"/>
+        </w:rPr>
+        <w:t>(APBT) to effectively optimize both topology and hyperparameters</w:t>
+      </w:r>
+      <w:r>
+        <w:rPr>
+          <w:sz w:val="19"/>
+          <w:szCs w:val="19"/>
+          <w:lang w:eastAsia="it-IT"/>
+          <w14:ligatures w14:val="standard"/>
+        </w:rPr>
+        <w:t xml:space="preserve">. </w:t>
+      </w:r>
+      <w:r>
+        <w:rPr>
+          <w:sz w:val="19"/>
+          <w:szCs w:val="19"/>
+          <w:lang w:eastAsia="it-IT"/>
+          <w14:ligatures w14:val="standard"/>
+        </w:rPr>
+        <w:t xml:space="preserve">APBT </w:t>
+      </w:r>
+      <w:r>
+        <w:rPr>
+          <w:sz w:val="19"/>
+          <w:szCs w:val="19"/>
+          <w:lang w:eastAsia="it-IT"/>
+          <w14:ligatures w14:val="standard"/>
+        </w:rPr>
+        <w:t>is found to</w:t>
+      </w:r>
+      <w:r>
+        <w:rPr>
+          <w:sz w:val="19"/>
+          <w:szCs w:val="19"/>
+          <w:lang w:eastAsia="it-IT"/>
+          <w14:ligatures w14:val="standard"/>
+        </w:rPr>
+        <w:t xml:space="preserve"> work well and </w:t>
+      </w:r>
+      <w:r>
+        <w:rPr>
+          <w:sz w:val="19"/>
+          <w:szCs w:val="19"/>
+          <w:lang w:eastAsia="it-IT"/>
+          <w14:ligatures w14:val="standard"/>
+        </w:rPr>
+        <w:t>requires</w:t>
+      </w:r>
+      <w:r>
+        <w:rPr>
+          <w:sz w:val="19"/>
+          <w:szCs w:val="19"/>
+          <w:lang w:eastAsia="it-IT"/>
+          <w14:ligatures w14:val="standard"/>
+        </w:rPr>
+        <w:t xml:space="preserve"> far </w:t>
+      </w:r>
+      <w:r>
+        <w:rPr>
+          <w:sz w:val="19"/>
+          <w:szCs w:val="19"/>
+          <w:lang w:eastAsia="it-IT"/>
+          <w14:ligatures w14:val="standard"/>
+        </w:rPr>
+        <w:t>fewer</w:t>
+      </w:r>
+      <w:r>
+        <w:rPr>
+          <w:sz w:val="19"/>
+          <w:szCs w:val="19"/>
+          <w:lang w:eastAsia="it-IT"/>
+          <w14:ligatures w14:val="standard"/>
+        </w:rPr>
+        <w:t xml:space="preserve"> hyperparameters</w:t>
+      </w:r>
+      <w:r>
+        <w:rPr>
+          <w:sz w:val="19"/>
+          <w:szCs w:val="19"/>
+          <w:lang w:eastAsia="it-IT"/>
+          <w14:ligatures w14:val="standard"/>
+        </w:rPr>
+        <w:t xml:space="preserve">. It </w:t>
+      </w:r>
+      <w:r>
+        <w:rPr>
+          <w:sz w:val="19"/>
+          <w:szCs w:val="19"/>
+          <w:lang w:eastAsia="it-IT"/>
+          <w14:ligatures w14:val="standard"/>
+        </w:rPr>
+        <w:t>provid</w:t>
+      </w:r>
+      <w:r>
+        <w:rPr>
+          <w:sz w:val="19"/>
+          <w:szCs w:val="19"/>
+          <w:lang w:eastAsia="it-IT"/>
+          <w14:ligatures w14:val="standard"/>
+        </w:rPr>
+        <w:t>es</w:t>
+      </w:r>
+      <w:r>
+        <w:rPr>
+          <w:sz w:val="19"/>
+          <w:szCs w:val="19"/>
+          <w:lang w:eastAsia="it-IT"/>
+          <w14:ligatures w14:val="standard"/>
+        </w:rPr>
+        <w:t xml:space="preserve"> the most accurate, lowest size neural net, trained on </w:t>
+      </w:r>
+      <w:r>
+        <w:rPr>
+          <w:sz w:val="19"/>
+          <w:szCs w:val="19"/>
+          <w:lang w:eastAsia="it-IT"/>
+          <w14:ligatures w14:val="standard"/>
+        </w:rPr>
+        <w:t xml:space="preserve">an </w:t>
+      </w:r>
+      <w:r>
+        <w:rPr>
+          <w:sz w:val="19"/>
+          <w:szCs w:val="19"/>
+          <w:lang w:eastAsia="it-IT"/>
+          <w14:ligatures w14:val="standard"/>
+        </w:rPr>
+        <w:t>optimal schedule</w:t>
+      </w:r>
+      <w:r>
+        <w:rPr>
+          <w:sz w:val="19"/>
+          <w:szCs w:val="19"/>
+          <w:lang w:eastAsia="it-IT"/>
+          <w14:ligatures w14:val="standard"/>
+        </w:rPr>
+        <w:t xml:space="preserve"> of hyperparameters</w:t>
+      </w:r>
+      <w:r>
+        <w:rPr>
+          <w:sz w:val="19"/>
+          <w:szCs w:val="19"/>
+          <w:lang w:eastAsia="it-IT"/>
+          <w14:ligatures w14:val="standard"/>
+        </w:rPr>
+        <w:t>.</w:t>
+      </w:r>
+      <w:r>
+        <w:rPr>
+          <w:sz w:val="19"/>
+          <w:szCs w:val="19"/>
+          <w:lang w:eastAsia="it-IT"/>
+          <w14:ligatures w14:val="standard"/>
+        </w:rPr>
+        <w:t xml:space="preserve"> </w:t>
+      </w:r>
+      <w:r>
+        <w:rPr>
+          <w:sz w:val="19"/>
+          <w:szCs w:val="19"/>
+          <w:lang w:eastAsia="it-IT"/>
+          <w14:ligatures w14:val="standard"/>
+        </w:rPr>
+        <w:t>However, APBT is not perfect yet.</w:t>
+      </w:r>
+      <w:r>
+        <w:rPr>
+          <w:sz w:val="19"/>
+          <w:szCs w:val="19"/>
+          <w:lang w:eastAsia="it-IT"/>
+          <w14:ligatures w14:val="standard"/>
+        </w:rPr>
+        <w:t xml:space="preserve"> </w:t>
+      </w:r>
+      <w:r>
+        <w:rPr>
+          <w:sz w:val="19"/>
+          <w:szCs w:val="19"/>
+          <w:lang w:eastAsia="it-IT"/>
+          <w14:ligatures w14:val="standard"/>
+        </w:rPr>
+        <w:t xml:space="preserve">APBT </w:t>
+      </w:r>
+      <w:r>
+        <w:rPr>
+          <w:sz w:val="19"/>
+          <w:szCs w:val="19"/>
+          <w:lang w:eastAsia="it-IT"/>
+          <w14:ligatures w14:val="standard"/>
+        </w:rPr>
+        <w:t>takes</w:t>
+      </w:r>
+      <w:r>
+        <w:rPr>
+          <w:sz w:val="19"/>
+          <w:szCs w:val="19"/>
+          <w:lang w:eastAsia="it-IT"/>
+          <w14:ligatures w14:val="standard"/>
+        </w:rPr>
+        <w:t xml:space="preserve"> k (population size) times more space to run than B</w:t>
+      </w:r>
+      <w:r>
+        <w:rPr>
+          <w:sz w:val="19"/>
+          <w:szCs w:val="19"/>
+          <w:lang w:eastAsia="it-IT"/>
+          <w14:ligatures w14:val="standard"/>
+        </w:rPr>
+        <w:t>ackpropagation</w:t>
+      </w:r>
+      <w:r>
+        <w:rPr>
+          <w:sz w:val="19"/>
+          <w:szCs w:val="19"/>
+          <w:lang w:eastAsia="it-IT"/>
+          <w14:ligatures w14:val="standard"/>
+        </w:rPr>
+        <w:t xml:space="preserve">, without parallelism runs k </w:t>
+      </w:r>
+      <w:r>
+        <w:rPr>
+          <w:sz w:val="19"/>
+          <w:szCs w:val="19"/>
+          <w:lang w:eastAsia="it-IT"/>
+          <w14:ligatures w14:val="standard"/>
+        </w:rPr>
+        <w:t xml:space="preserve">times </w:t>
+      </w:r>
+      <w:r>
+        <w:rPr>
+          <w:sz w:val="19"/>
+          <w:szCs w:val="19"/>
+          <w:lang w:eastAsia="it-IT"/>
+          <w14:ligatures w14:val="standard"/>
+        </w:rPr>
+        <w:t>longer than BP</w:t>
+      </w:r>
+      <w:r>
+        <w:rPr>
+          <w:sz w:val="19"/>
+          <w:szCs w:val="19"/>
+          <w:lang w:eastAsia="it-IT"/>
+          <w14:ligatures w14:val="standard"/>
+        </w:rPr>
+        <w:t>, and doesn’t currently support early stopping</w:t>
+      </w:r>
+      <w:r>
+        <w:rPr>
+          <w:sz w:val="19"/>
+          <w:szCs w:val="19"/>
+          <w:lang w:eastAsia="it-IT"/>
+          <w14:ligatures w14:val="standard"/>
+        </w:rPr>
+        <w:t>. APBT can be inconsistent with smaller k</w:t>
+      </w:r>
+      <w:r>
+        <w:rPr>
+          <w:sz w:val="19"/>
+          <w:szCs w:val="19"/>
+          <w:lang w:eastAsia="it-IT"/>
+          <w14:ligatures w14:val="standard"/>
+        </w:rPr>
+        <w:t xml:space="preserve"> </w:t>
+      </w:r>
+      <w:r>
+        <w:rPr>
+          <w:sz w:val="19"/>
+          <w:szCs w:val="19"/>
+          <w:lang w:eastAsia="it-IT"/>
+          <w14:ligatures w14:val="standard"/>
+        </w:rPr>
+        <w:t>values</w:t>
+      </w:r>
+      <w:r>
+        <w:rPr>
+          <w:sz w:val="19"/>
+          <w:szCs w:val="19"/>
+          <w:lang w:eastAsia="it-IT"/>
+          <w14:ligatures w14:val="standard"/>
+        </w:rPr>
+        <w:t xml:space="preserve"> and </w:t>
+      </w:r>
+      <w:r>
+        <w:rPr>
+          <w:sz w:val="19"/>
+          <w:szCs w:val="19"/>
+          <w:lang w:eastAsia="it-IT"/>
+          <w14:ligatures w14:val="standard"/>
+        </w:rPr>
+        <w:t>tiny</w:t>
+      </w:r>
+      <w:r>
+        <w:rPr>
+          <w:sz w:val="19"/>
+          <w:szCs w:val="19"/>
+          <w:lang w:eastAsia="it-IT"/>
+          <w14:ligatures w14:val="standard"/>
+        </w:rPr>
+        <w:t xml:space="preserve"> datasets</w:t>
+      </w:r>
+      <w:r>
+        <w:rPr>
+          <w:sz w:val="19"/>
+          <w:szCs w:val="19"/>
+          <w:lang w:eastAsia="it-IT"/>
+          <w14:ligatures w14:val="standard"/>
+        </w:rPr>
+        <w:t xml:space="preserve">. Surprisingly, APBT struggles with finding </w:t>
+      </w:r>
+      <w:r>
+        <w:rPr>
+          <w:sz w:val="19"/>
+          <w:szCs w:val="19"/>
+          <w:lang w:eastAsia="it-IT"/>
+          <w14:ligatures w14:val="standard"/>
+        </w:rPr>
+        <w:t xml:space="preserve">the </w:t>
+      </w:r>
+      <w:r>
+        <w:rPr>
+          <w:sz w:val="19"/>
+          <w:szCs w:val="19"/>
+          <w:lang w:eastAsia="it-IT"/>
+          <w14:ligatures w14:val="standard"/>
+        </w:rPr>
+        <w:t xml:space="preserve">optimal topology for </w:t>
+      </w:r>
+      <w:r>
+        <w:rPr>
+          <w:sz w:val="19"/>
+          <w:szCs w:val="19"/>
+          <w:lang w:eastAsia="it-IT"/>
+          <w14:ligatures w14:val="standard"/>
+        </w:rPr>
+        <w:t xml:space="preserve">the </w:t>
+      </w:r>
+      <w:r>
+        <w:rPr>
+          <w:sz w:val="19"/>
+          <w:szCs w:val="19"/>
+          <w:lang w:eastAsia="it-IT"/>
+          <w14:ligatures w14:val="standard"/>
+        </w:rPr>
+        <w:t>Identity</w:t>
+      </w:r>
+      <w:r>
+        <w:rPr>
+          <w:sz w:val="19"/>
+          <w:szCs w:val="19"/>
+          <w:lang w:eastAsia="it-IT"/>
+          <w14:ligatures w14:val="standard"/>
+        </w:rPr>
+        <w:t xml:space="preserve"> dataset</w:t>
+      </w:r>
+      <w:r>
+        <w:rPr>
+          <w:sz w:val="19"/>
+          <w:szCs w:val="19"/>
+          <w:lang w:eastAsia="it-IT"/>
+          <w14:ligatures w14:val="standard"/>
+        </w:rPr>
+        <w:t xml:space="preserve">. That could be </w:t>
+      </w:r>
+      <w:r>
+        <w:rPr>
+          <w:sz w:val="19"/>
+          <w:szCs w:val="19"/>
+          <w:lang w:eastAsia="it-IT"/>
+          <w14:ligatures w14:val="standard"/>
+        </w:rPr>
+        <w:t>because</w:t>
+      </w:r>
+      <w:r>
+        <w:rPr>
+          <w:sz w:val="19"/>
+          <w:szCs w:val="19"/>
+          <w:lang w:eastAsia="it-IT"/>
+          <w14:ligatures w14:val="standard"/>
+        </w:rPr>
+        <w:t xml:space="preserve"> </w:t>
+      </w:r>
+      <w:r>
+        <w:rPr>
+          <w:sz w:val="19"/>
+          <w:szCs w:val="19"/>
+          <w:lang w:eastAsia="it-IT"/>
+          <w14:ligatures w14:val="standard"/>
+        </w:rPr>
+        <w:t>the population is not diverse enough</w:t>
+      </w:r>
+      <w:r>
+        <w:rPr>
+          <w:sz w:val="19"/>
+          <w:szCs w:val="19"/>
+          <w:lang w:eastAsia="it-IT"/>
+          <w14:ligatures w14:val="standard"/>
+        </w:rPr>
+        <w:t>,</w:t>
+      </w:r>
+      <w:r>
+        <w:rPr>
+          <w:sz w:val="19"/>
+          <w:szCs w:val="19"/>
+          <w:lang w:eastAsia="it-IT"/>
+          <w14:ligatures w14:val="standard"/>
+        </w:rPr>
+        <w:t xml:space="preserve"> and the ideal topology dies off before </w:t>
+      </w:r>
+      <w:r>
+        <w:rPr>
+          <w:sz w:val="19"/>
+          <w:szCs w:val="19"/>
+          <w:lang w:eastAsia="it-IT"/>
+          <w14:ligatures w14:val="standard"/>
+        </w:rPr>
+        <w:t>reaching its potential</w:t>
+      </w:r>
+      <w:r>
+        <w:rPr>
+          <w:sz w:val="19"/>
+          <w:szCs w:val="19"/>
+          <w:lang w:eastAsia="it-IT"/>
+          <w14:ligatures w14:val="standard"/>
+        </w:rPr>
+        <w:t>.</w:t>
+      </w:r>
+      <w:r>
+        <w:rPr>
+          <w:sz w:val="19"/>
+          <w:szCs w:val="19"/>
+          <w:lang w:eastAsia="it-IT"/>
+          <w14:ligatures w14:val="standard"/>
+        </w:rPr>
+        <w:t xml:space="preserve"> </w:t>
+      </w:r>
+      <w:r>
+        <w:rPr>
+          <w:sz w:val="19"/>
+          <w:szCs w:val="19"/>
+          <w:lang w:eastAsia="it-IT"/>
+          <w14:ligatures w14:val="standard"/>
+        </w:rPr>
+        <w:t xml:space="preserve">Nonetheless, to solve AutoML, </w:t>
+      </w:r>
+      <w:r>
+        <w:rPr>
+          <w:sz w:val="19"/>
+          <w:szCs w:val="19"/>
+          <w:lang w:eastAsia="it-IT"/>
+          <w14:ligatures w14:val="standard"/>
+        </w:rPr>
+        <w:t xml:space="preserve">APBT is a powerful step in the right direction. </w:t>
+      </w:r>
+      <w:r>
+        <w:rPr>
+          <w:sz w:val="19"/>
+          <w:szCs w:val="19"/>
+          <w:lang w:eastAsia="it-IT"/>
+          <w14:ligatures w14:val="standard"/>
+        </w:rPr>
+        <w:t>Further research could look into investigating issues with Identity</w:t>
+      </w:r>
+      <w:r>
+        <w:rPr>
+          <w:sz w:val="19"/>
+          <w:szCs w:val="19"/>
+          <w:lang w:eastAsia="it-IT"/>
+          <w14:ligatures w14:val="standard"/>
+        </w:rPr>
+        <w:t xml:space="preserve"> or</w:t>
+      </w:r>
+      <w:r>
+        <w:rPr>
+          <w:sz w:val="19"/>
+          <w:szCs w:val="19"/>
+          <w:lang w:eastAsia="it-IT"/>
+          <w14:ligatures w14:val="standard"/>
+        </w:rPr>
+        <w:t xml:space="preserve"> incorporating </w:t>
+      </w:r>
+      <w:r>
+        <w:rPr>
+          <w:sz w:val="19"/>
+          <w:szCs w:val="19"/>
+          <w:lang w:eastAsia="it-IT"/>
+          <w14:ligatures w14:val="standard"/>
+        </w:rPr>
+        <w:t>early stopping criteria</w:t>
+      </w:r>
+      <w:r>
+        <w:rPr>
+          <w:sz w:val="19"/>
+          <w:szCs w:val="19"/>
+          <w:lang w:eastAsia="it-IT"/>
+          <w14:ligatures w14:val="standard"/>
+        </w:rPr>
+        <w:t xml:space="preserve"> in the training loop.</w:t>
+      </w:r>
     </w:p>
     <w:p>
       <w:pPr>
@@ -7479,24 +8776,6 @@
           <w14:ligatures w14:val="standard"/>
         </w:rPr>
       </w:pPr>
-      <w:r>
-        <w:rPr>
-          <w:sz w:val="19"/>
-          <w:szCs w:val="19"/>
-          <w:lang w:eastAsia="it-IT"/>
-          <w14:ligatures w14:val="standard"/>
-        </w:rPr>
-        <w:t xml:space="preserve"> </w:t>
-      </w:r>
-      <w:r>
-        <w:rPr>
-          <w:sz w:val="19"/>
-          <w:szCs w:val="19"/>
-          <w:lang w:eastAsia="it-IT"/>
-          <w14:ligatures w14:val="standard"/>
-        </w:rPr>
-        <w:t xml:space="preserve"> </w:t>
-      </w:r>
     </w:p>
     <w:p>
       <w:pPr>
@@ -12788,7 +14067,6 @@
   <w:style w:type="character" w:default="1" w:styleId="DefaultParagraphFont">
     <w:name w:val="Default Paragraph Font"/>
     <w:uiPriority w:val="1"/>
-    <w:semiHidden/>
     <w:unhideWhenUsed/>
   </w:style>
   <w:style w:type="table" w:default="1" w:styleId="TableNormal">
@@ -18276,10 +19554,6 @@
 </file>
 
 <file path=customXml/item1.xml><?xml version="1.0" encoding="utf-8"?>
-<b:Sources xmlns:b="http://schemas.openxmlformats.org/officeDocument/2006/bibliography" xmlns="http://schemas.openxmlformats.org/officeDocument/2006/bibliography" SelectedStyle="\APA.XSL" StyleName="APA"/>
-</file>
-
-<file path=customXml/item2.xml><?xml version="1.0" encoding="utf-8"?>
 <Workflow version="v.1.13">
   <Filtration versionrequired="True" status="DONE" StartTime="25-07-2014 13:27:04" EndTime="25-07-2014 13:28:29">
     <Mandatory>
@@ -18457,16 +19731,20 @@
 </Workflow>
 </file>
 
+<file path=customXml/item2.xml><?xml version="1.0" encoding="utf-8"?>
+<b:Sources xmlns:b="http://schemas.openxmlformats.org/officeDocument/2006/bibliography" xmlns="http://schemas.openxmlformats.org/officeDocument/2006/bibliography" SelectedStyle="\APA.XSL" StyleName="APA"/>
+</file>
+
 <file path=customXml/itemProps1.xml><?xml version="1.0" encoding="utf-8"?>
+<ds:datastoreItem xmlns:ds="http://schemas.openxmlformats.org/officeDocument/2006/customXml" ds:itemID="{4D45DBA2-DCF6-46BF-858B-9A8CC8161B4D}">
+  <ds:schemaRefs/>
+</ds:datastoreItem>
+</file>
+
+<file path=customXml/itemProps2.xml><?xml version="1.0" encoding="utf-8"?>
 <ds:datastoreItem xmlns:ds="http://schemas.openxmlformats.org/officeDocument/2006/customXml" ds:itemID="{B589180B-96F4-4B3D-93D7-E2C64345EF74}">
   <ds:schemaRefs>
     <ds:schemaRef ds:uri="http://schemas.openxmlformats.org/officeDocument/2006/bibliography"/>
   </ds:schemaRefs>
 </ds:datastoreItem>
-</file>
-
-<file path=customXml/itemProps2.xml><?xml version="1.0" encoding="utf-8"?>
-<ds:datastoreItem xmlns:ds="http://schemas.openxmlformats.org/officeDocument/2006/customXml" ds:itemID="{4D45DBA2-DCF6-46BF-858B-9A8CC8161B4D}">
-  <ds:schemaRefs/>
-</ds:datastoreItem>
 </file>
</xml_diff>